<commit_message>
almost last update, data gen excel
</commit_message>
<xml_diff>
--- a/part 3/DB, Project Template - part C (Adjusted) 16.docx
+++ b/part 3/DB, Project Template - part C (Adjusted) 16.docx
@@ -570,13 +570,14 @@
         <w:contextualSpacing w:val="0"/>
         <w:jc w:val="center"/>
         <w:rPr>
-          <w:rFonts w:asciiTheme="minorBidi" w:hAnsiTheme="minorBidi" w:cstheme="minorBidi" w:hint="cs"/>
+          <w:rFonts w:asciiTheme="minorBidi" w:hAnsiTheme="minorBidi" w:cstheme="minorBidi"/>
           <w:rtl/>
         </w:rPr>
       </w:pPr>
       <w:r>
         <w:rPr>
           <w:rFonts w:asciiTheme="minorBidi" w:hAnsiTheme="minorBidi" w:cs="Arial"/>
+          <w:noProof/>
           <w:rtl/>
         </w:rPr>
         <w:drawing>
@@ -691,13 +692,56 @@
           <w:rtl/>
         </w:rPr>
         <w:br/>
+        <w:t xml:space="preserve">ניתן דוגמא: מוצר בשם </w:t>
+      </w:r>
+      <w:r>
+        <w:rPr>
+          <w:rFonts w:asciiTheme="minorBidi" w:hAnsiTheme="minorBidi" w:cstheme="minorBidi"/>
+        </w:rPr>
+        <w:t>A</w:t>
       </w:r>
       <w:r>
         <w:rPr>
           <w:rFonts w:asciiTheme="minorBidi" w:hAnsiTheme="minorBidi" w:cs="Arial"/>
           <w:rtl/>
         </w:rPr>
-        <w:t xml:space="preserve">ניתן דוגמא: מוצר בשם </w:t>
+        <w:t xml:space="preserve"> (נניח יריעה מסוג א באתר) מקושרת ל8 מוצרי </w:t>
+      </w:r>
+      <w:r>
+        <w:rPr>
+          <w:rFonts w:asciiTheme="minorBidi" w:hAnsiTheme="minorBidi" w:cstheme="minorBidi"/>
+        </w:rPr>
+        <w:t>seed</w:t>
+      </w:r>
+      <w:r>
+        <w:rPr>
+          <w:rFonts w:asciiTheme="minorBidi" w:hAnsiTheme="minorBidi" w:cs="Arial"/>
+          <w:rtl/>
+        </w:rPr>
+        <w:t xml:space="preserve"> שונים- </w:t>
+      </w:r>
+      <w:proofErr w:type="spellStart"/>
+      <w:r>
+        <w:rPr>
+          <w:rFonts w:asciiTheme="minorBidi" w:hAnsiTheme="minorBidi" w:cstheme="minorBidi"/>
+        </w:rPr>
+        <w:t>b,c,d,e,f,g,h,i</w:t>
+      </w:r>
+      <w:proofErr w:type="spellEnd"/>
+      <w:r>
+        <w:rPr>
+          <w:rFonts w:asciiTheme="minorBidi" w:hAnsiTheme="minorBidi" w:cs="Arial"/>
+          <w:rtl/>
+        </w:rPr>
+        <w:t xml:space="preserve"> שכל קשר מכיל כמות 1.</w:t>
+      </w:r>
+      <w:r>
+        <w:rPr>
+          <w:rFonts w:asciiTheme="minorBidi" w:hAnsiTheme="minorBidi" w:cs="Arial"/>
+          <w:rtl/>
+        </w:rPr>
+        <w:br/>
+        <w:t xml:space="preserve">ומחר בבוקר נקנה מוצר מעוצב נוסף שגם מורכב ממוצר </w:t>
       </w:r>
       <w:r>
         <w:rPr>
@@ -710,7 +754,67 @@
           <w:rFonts w:asciiTheme="minorBidi" w:hAnsiTheme="minorBidi" w:cs="Arial"/>
           <w:rtl/>
         </w:rPr>
-        <w:t xml:space="preserve"> (נניח יריעה מסוג א באתר) מקושרת ל8 מוצרי </w:t>
+        <w:t xml:space="preserve"> עם קשר ל</w:t>
+      </w:r>
+      <w:r>
+        <w:rPr>
+          <w:rFonts w:asciiTheme="minorBidi" w:hAnsiTheme="minorBidi" w:cstheme="minorBidi"/>
+        </w:rPr>
+        <w:t>Seed</w:t>
+      </w:r>
+      <w:r>
+        <w:rPr>
+          <w:rFonts w:asciiTheme="minorBidi" w:hAnsiTheme="minorBidi" w:cs="Arial"/>
+          <w:rtl/>
+        </w:rPr>
+        <w:t xml:space="preserve"> בשם </w:t>
+      </w:r>
+      <w:r>
+        <w:rPr>
+          <w:rFonts w:asciiTheme="minorBidi" w:hAnsiTheme="minorBidi" w:cstheme="minorBidi"/>
+        </w:rPr>
+        <w:t>b</w:t>
+      </w:r>
+      <w:r>
+        <w:rPr>
+          <w:rFonts w:asciiTheme="minorBidi" w:hAnsiTheme="minorBidi" w:cs="Arial"/>
+          <w:rtl/>
+        </w:rPr>
+        <w:t xml:space="preserve"> כמות של 8 פעמים.</w:t>
+      </w:r>
+      <w:r>
+        <w:rPr>
+          <w:rFonts w:asciiTheme="minorBidi" w:hAnsiTheme="minorBidi" w:cs="Arial"/>
+          <w:rtl/>
+        </w:rPr>
+        <w:br/>
+        <w:t>בטבלת ה</w:t>
+      </w:r>
+      <w:r>
+        <w:rPr>
+          <w:rFonts w:asciiTheme="minorBidi" w:hAnsiTheme="minorBidi" w:cstheme="minorBidi"/>
+        </w:rPr>
+        <w:t>chosen</w:t>
+      </w:r>
+      <w:r>
+        <w:rPr>
+          <w:rFonts w:asciiTheme="minorBidi" w:hAnsiTheme="minorBidi" w:cs="Arial"/>
+          <w:rtl/>
+        </w:rPr>
+        <w:t xml:space="preserve"> יצטרך להימחק לנו הכמות הקודמת של מוצר </w:t>
+      </w:r>
+      <w:r>
+        <w:rPr>
+          <w:rFonts w:asciiTheme="minorBidi" w:hAnsiTheme="minorBidi" w:cstheme="minorBidi"/>
+        </w:rPr>
+        <w:t>A</w:t>
+      </w:r>
+      <w:r>
+        <w:rPr>
+          <w:rFonts w:asciiTheme="minorBidi" w:hAnsiTheme="minorBidi" w:cs="Arial"/>
+          <w:rtl/>
+        </w:rPr>
+        <w:t xml:space="preserve"> עם </w:t>
       </w:r>
       <w:r>
         <w:rPr>
@@ -723,22 +827,20 @@
           <w:rFonts w:asciiTheme="minorBidi" w:hAnsiTheme="minorBidi" w:cs="Arial"/>
           <w:rtl/>
         </w:rPr>
-        <w:t xml:space="preserve"> שונים- </w:t>
-      </w:r>
-      <w:proofErr w:type="spellStart"/>
-      <w:r>
-        <w:rPr>
-          <w:rFonts w:asciiTheme="minorBidi" w:hAnsiTheme="minorBidi" w:cstheme="minorBidi"/>
-        </w:rPr>
-        <w:t>b,c,d,e,f,g,h,i</w:t>
-      </w:r>
-      <w:proofErr w:type="spellEnd"/>
+        <w:t xml:space="preserve"> מסוג </w:t>
+      </w:r>
+      <w:r>
+        <w:rPr>
+          <w:rFonts w:asciiTheme="minorBidi" w:hAnsiTheme="minorBidi" w:cstheme="minorBidi"/>
+        </w:rPr>
+        <w:t>B</w:t>
+      </w:r>
       <w:r>
         <w:rPr>
           <w:rFonts w:asciiTheme="minorBidi" w:hAnsiTheme="minorBidi" w:cs="Arial"/>
           <w:rtl/>
         </w:rPr>
-        <w:t xml:space="preserve"> שכל קשר מכיל כמות 1.</w:t>
+        <w:t xml:space="preserve"> בכמות 1.</w:t>
       </w:r>
       <w:r>
         <w:rPr>
@@ -746,131 +848,6 @@
           <w:rtl/>
         </w:rPr>
         <w:br/>
-      </w:r>
-      <w:r>
-        <w:rPr>
-          <w:rFonts w:asciiTheme="minorBidi" w:hAnsiTheme="minorBidi" w:cs="Arial"/>
-          <w:rtl/>
-        </w:rPr>
-        <w:t xml:space="preserve">ומחר בבוקר נקנה מוצר מעוצב נוסף שגם מורכב ממוצר </w:t>
-      </w:r>
-      <w:r>
-        <w:rPr>
-          <w:rFonts w:asciiTheme="minorBidi" w:hAnsiTheme="minorBidi" w:cstheme="minorBidi"/>
-        </w:rPr>
-        <w:t>A</w:t>
-      </w:r>
-      <w:r>
-        <w:rPr>
-          <w:rFonts w:asciiTheme="minorBidi" w:hAnsiTheme="minorBidi" w:cs="Arial"/>
-          <w:rtl/>
-        </w:rPr>
-        <w:t xml:space="preserve"> עם קשר ל</w:t>
-      </w:r>
-      <w:r>
-        <w:rPr>
-          <w:rFonts w:asciiTheme="minorBidi" w:hAnsiTheme="minorBidi" w:cstheme="minorBidi"/>
-        </w:rPr>
-        <w:t>Seed</w:t>
-      </w:r>
-      <w:r>
-        <w:rPr>
-          <w:rFonts w:asciiTheme="minorBidi" w:hAnsiTheme="minorBidi" w:cs="Arial"/>
-          <w:rtl/>
-        </w:rPr>
-        <w:t xml:space="preserve"> בשם </w:t>
-      </w:r>
-      <w:r>
-        <w:rPr>
-          <w:rFonts w:asciiTheme="minorBidi" w:hAnsiTheme="minorBidi" w:cstheme="minorBidi"/>
-        </w:rPr>
-        <w:t>b</w:t>
-      </w:r>
-      <w:r>
-        <w:rPr>
-          <w:rFonts w:asciiTheme="minorBidi" w:hAnsiTheme="minorBidi" w:cs="Arial"/>
-          <w:rtl/>
-        </w:rPr>
-        <w:t xml:space="preserve"> כמות של 8 פעמים.</w:t>
-      </w:r>
-      <w:r>
-        <w:rPr>
-          <w:rFonts w:asciiTheme="minorBidi" w:hAnsiTheme="minorBidi" w:cs="Arial"/>
-          <w:rtl/>
-        </w:rPr>
-        <w:br/>
-      </w:r>
-      <w:r>
-        <w:rPr>
-          <w:rFonts w:asciiTheme="minorBidi" w:hAnsiTheme="minorBidi" w:cs="Arial"/>
-          <w:rtl/>
-        </w:rPr>
-        <w:t>בטבלת ה</w:t>
-      </w:r>
-      <w:r>
-        <w:rPr>
-          <w:rFonts w:asciiTheme="minorBidi" w:hAnsiTheme="minorBidi" w:cstheme="minorBidi"/>
-        </w:rPr>
-        <w:t>chosen</w:t>
-      </w:r>
-      <w:r>
-        <w:rPr>
-          <w:rFonts w:asciiTheme="minorBidi" w:hAnsiTheme="minorBidi" w:cs="Arial"/>
-          <w:rtl/>
-        </w:rPr>
-        <w:t xml:space="preserve"> יצטרך להימחק לנו הכמות הקודמת של מוצר </w:t>
-      </w:r>
-      <w:r>
-        <w:rPr>
-          <w:rFonts w:asciiTheme="minorBidi" w:hAnsiTheme="minorBidi" w:cstheme="minorBidi"/>
-        </w:rPr>
-        <w:t>A</w:t>
-      </w:r>
-      <w:r>
-        <w:rPr>
-          <w:rFonts w:asciiTheme="minorBidi" w:hAnsiTheme="minorBidi" w:cs="Arial"/>
-          <w:rtl/>
-        </w:rPr>
-        <w:t xml:space="preserve"> עם </w:t>
-      </w:r>
-      <w:r>
-        <w:rPr>
-          <w:rFonts w:asciiTheme="minorBidi" w:hAnsiTheme="minorBidi" w:cstheme="minorBidi"/>
-        </w:rPr>
-        <w:t>seed</w:t>
-      </w:r>
-      <w:r>
-        <w:rPr>
-          <w:rFonts w:asciiTheme="minorBidi" w:hAnsiTheme="minorBidi" w:cs="Arial"/>
-          <w:rtl/>
-        </w:rPr>
-        <w:t xml:space="preserve"> מסוג </w:t>
-      </w:r>
-      <w:r>
-        <w:rPr>
-          <w:rFonts w:asciiTheme="minorBidi" w:hAnsiTheme="minorBidi" w:cstheme="minorBidi"/>
-        </w:rPr>
-        <w:t>B</w:t>
-      </w:r>
-      <w:r>
-        <w:rPr>
-          <w:rFonts w:asciiTheme="minorBidi" w:hAnsiTheme="minorBidi" w:cs="Arial"/>
-          <w:rtl/>
-        </w:rPr>
-        <w:t xml:space="preserve"> בכמות 1.</w:t>
-      </w:r>
-      <w:r>
-        <w:rPr>
-          <w:rFonts w:asciiTheme="minorBidi" w:hAnsiTheme="minorBidi" w:cs="Arial"/>
-          <w:rtl/>
-        </w:rPr>
-        <w:br/>
-      </w:r>
-      <w:r>
-        <w:rPr>
-          <w:rFonts w:asciiTheme="minorBidi" w:hAnsiTheme="minorBidi" w:cs="Arial"/>
-          <w:rtl/>
-        </w:rPr>
         <w:t>ועכשיו, איך נדע איזה מוצרים מעוצבים סופיים יש לנו?</w:t>
       </w:r>
     </w:p>
@@ -983,12 +960,6 @@
           <w:rtl/>
         </w:rPr>
         <w:br/>
-      </w:r>
-      <w:r>
-        <w:rPr>
-          <w:rFonts w:asciiTheme="minorBidi" w:hAnsiTheme="minorBidi" w:cs="Arial"/>
-          <w:rtl/>
-        </w:rPr>
         <w:t xml:space="preserve">שימו לב שהקשר של הלקוח הוא למוצר מסוג </w:t>
       </w:r>
       <w:r>
@@ -1367,7 +1338,6 @@
     <w:p>
       <w:pPr>
         <w:rPr>
-          <w:rFonts w:hint="cs"/>
           <w:b/>
           <w:bCs/>
           <w:sz w:val="16"/>
@@ -4909,21 +4879,7 @@
                 <w:rFonts w:asciiTheme="minorBidi" w:hAnsiTheme="minorBidi" w:cstheme="minorBidi" w:hint="cs"/>
                 <w:rtl/>
               </w:rPr>
-              <w:t>כל זרע מסוים יכול להיכלל באינספור גינות</w:t>
-            </w:r>
-            <w:r>
-              <w:rPr>
-                <w:rFonts w:asciiTheme="minorBidi" w:hAnsiTheme="minorBidi" w:cstheme="minorBidi" w:hint="cs"/>
-                <w:rtl/>
-              </w:rPr>
-              <w:t xml:space="preserve"> מעוצבות מראש </w:t>
-            </w:r>
-            <w:r>
-              <w:rPr>
-                <w:rFonts w:asciiTheme="minorBidi" w:hAnsiTheme="minorBidi" w:cstheme="minorBidi" w:hint="cs"/>
-                <w:rtl/>
-              </w:rPr>
-              <w:t>או באף אחת מהן.</w:t>
+              <w:t>כל זרע מסוים יכול להיכלל באינספור גינות מעוצבות מראש או באף אחת מהן.</w:t>
             </w:r>
             <w:r>
               <w:rPr>
@@ -4983,109 +4939,54 @@
                 <w:rFonts w:asciiTheme="minorBidi" w:hAnsiTheme="minorBidi" w:cstheme="minorBidi" w:hint="cs"/>
                 <w:rtl/>
               </w:rPr>
-              <w:t xml:space="preserve">בכל גינה </w:t>
+              <w:t>בכל גינה מעוצבת מראש מסוימת ייכללו מראש בין 1 ל8 זרעים, ובכל גינה בעיצוב אישי לא ייכל</w:t>
+            </w:r>
+            <w:r>
+              <w:rPr>
+                <w:rFonts w:asciiTheme="minorBidi" w:hAnsiTheme="minorBidi" w:cstheme="minorBidi" w:hint="eastAsia"/>
+                <w:rtl/>
+              </w:rPr>
+              <w:t>ל</w:t>
             </w:r>
             <w:r>
               <w:rPr>
                 <w:rFonts w:asciiTheme="minorBidi" w:hAnsiTheme="minorBidi" w:cstheme="minorBidi" w:hint="cs"/>
                 <w:rtl/>
               </w:rPr>
-              <w:t xml:space="preserve">מעוצבת מראש </w:t>
+              <w:t xml:space="preserve"> מראש אף זרע.</w:t>
+            </w:r>
+            <w:r>
+              <w:rPr>
+                <w:rFonts w:asciiTheme="minorBidi" w:hAnsiTheme="minorBidi" w:cstheme="minorBidi"/>
+                <w:rtl/>
+              </w:rPr>
+              <w:br/>
             </w:r>
             <w:r>
               <w:rPr>
                 <w:rFonts w:asciiTheme="minorBidi" w:hAnsiTheme="minorBidi" w:cstheme="minorBidi" w:hint="cs"/>
                 <w:rtl/>
               </w:rPr>
-              <w:t>מסוימת י</w:t>
+              <w:t xml:space="preserve">לכן הקרדינליות של קשר זה בצד הישות </w:t>
             </w:r>
             <w:r>
               <w:rPr>
                 <w:rFonts w:asciiTheme="minorBidi" w:hAnsiTheme="minorBidi" w:cstheme="minorBidi" w:hint="cs"/>
-                <w:rtl/>
-              </w:rPr>
-              <w:t>י</w:t>
+              </w:rPr>
+              <w:t>SEED</w:t>
             </w:r>
             <w:r>
               <w:rPr>
                 <w:rFonts w:asciiTheme="minorBidi" w:hAnsiTheme="minorBidi" w:cstheme="minorBidi" w:hint="cs"/>
                 <w:rtl/>
               </w:rPr>
-              <w:t>כ</w:t>
-            </w:r>
-            <w:r>
-              <w:rPr>
-                <w:rFonts w:asciiTheme="minorBidi" w:hAnsiTheme="minorBidi" w:cstheme="minorBidi" w:hint="cs"/>
-                <w:rtl/>
-              </w:rPr>
-              <w:t>ללו מראש בין</w:t>
-            </w:r>
-            <w:r>
-              <w:rPr>
-                <w:rFonts w:asciiTheme="minorBidi" w:hAnsiTheme="minorBidi" w:cstheme="minorBidi" w:hint="cs"/>
-                <w:rtl/>
-              </w:rPr>
-              <w:t xml:space="preserve"> 1 ל8 זרעים</w:t>
-            </w:r>
-            <w:r>
-              <w:rPr>
-                <w:rFonts w:asciiTheme="minorBidi" w:hAnsiTheme="minorBidi" w:cstheme="minorBidi" w:hint="cs"/>
-                <w:rtl/>
-              </w:rPr>
-              <w:t>, ובכל גינה בעיצוב אישי לא ייכל</w:t>
-            </w:r>
-            <w:r>
-              <w:rPr>
-                <w:rFonts w:asciiTheme="minorBidi" w:hAnsiTheme="minorBidi" w:cstheme="minorBidi" w:hint="eastAsia"/>
-                <w:rtl/>
-              </w:rPr>
-              <w:t>ל</w:t>
-            </w:r>
-            <w:r>
-              <w:rPr>
-                <w:rFonts w:asciiTheme="minorBidi" w:hAnsiTheme="minorBidi" w:cstheme="minorBidi" w:hint="cs"/>
-                <w:rtl/>
-              </w:rPr>
-              <w:t xml:space="preserve"> מראש אף זרע.</w:t>
-            </w:r>
-            <w:r>
-              <w:rPr>
-                <w:rFonts w:asciiTheme="minorBidi" w:hAnsiTheme="minorBidi" w:cstheme="minorBidi"/>
-                <w:rtl/>
-              </w:rPr>
-              <w:br/>
-            </w:r>
-            <w:r>
-              <w:rPr>
-                <w:rFonts w:asciiTheme="minorBidi" w:hAnsiTheme="minorBidi" w:cstheme="minorBidi" w:hint="cs"/>
-                <w:rtl/>
-              </w:rPr>
-              <w:t xml:space="preserve">לכן הקרדינליות של קשר זה בצד הישות </w:t>
-            </w:r>
-            <w:r>
-              <w:rPr>
-                <w:rFonts w:asciiTheme="minorBidi" w:hAnsiTheme="minorBidi" w:cstheme="minorBidi" w:hint="cs"/>
-              </w:rPr>
-              <w:t>SEED</w:t>
-            </w:r>
-            <w:r>
-              <w:rPr>
-                <w:rFonts w:asciiTheme="minorBidi" w:hAnsiTheme="minorBidi" w:cstheme="minorBidi" w:hint="cs"/>
-                <w:rtl/>
-              </w:rPr>
               <w:t xml:space="preserve"> היא </w:t>
             </w:r>
             <w:r>
               <w:rPr>
                 <w:rFonts w:asciiTheme="minorBidi" w:hAnsiTheme="minorBidi" w:cstheme="minorBidi"/>
               </w:rPr>
-              <w:t>0</w:t>
-            </w:r>
-            <w:r>
-              <w:rPr>
-                <w:rFonts w:asciiTheme="minorBidi" w:hAnsiTheme="minorBidi" w:cstheme="minorBidi"/>
-              </w:rPr>
-              <w:t>:N</w:t>
+              <w:t>0:N</w:t>
             </w:r>
             <w:r>
               <w:rPr>
@@ -5369,7 +5270,7 @@
               <w:spacing w:after="0" w:line="240" w:lineRule="auto"/>
               <w:jc w:val="left"/>
               <w:rPr>
-                <w:rFonts w:asciiTheme="minorBidi" w:hAnsiTheme="minorBidi" w:cstheme="minorBidi" w:hint="cs"/>
+                <w:rFonts w:asciiTheme="minorBidi" w:hAnsiTheme="minorBidi" w:cstheme="minorBidi"/>
                 <w:u w:val="dashedHeavy"/>
                 <w:rtl/>
               </w:rPr>
@@ -5756,7 +5657,7 @@
               <w:spacing w:after="0" w:line="240" w:lineRule="auto"/>
               <w:jc w:val="left"/>
               <w:rPr>
-                <w:rFonts w:asciiTheme="minorBidi" w:hAnsiTheme="minorBidi" w:cstheme="minorBidi" w:hint="cs"/>
+                <w:rFonts w:asciiTheme="minorBidi" w:hAnsiTheme="minorBidi" w:cstheme="minorBidi"/>
                 <w:rtl/>
               </w:rPr>
             </w:pPr>
@@ -5819,7 +5720,7 @@
               <w:spacing w:after="0" w:line="240" w:lineRule="auto"/>
               <w:jc w:val="left"/>
               <w:rPr>
-                <w:rFonts w:asciiTheme="minorBidi" w:hAnsiTheme="minorBidi" w:cstheme="minorBidi" w:hint="cs"/>
+                <w:rFonts w:asciiTheme="minorBidi" w:hAnsiTheme="minorBidi" w:cstheme="minorBidi"/>
                 <w:rtl/>
               </w:rPr>
             </w:pPr>
@@ -6044,7 +5945,7 @@
               <w:spacing w:after="0" w:line="240" w:lineRule="auto"/>
               <w:jc w:val="left"/>
               <w:rPr>
-                <w:rFonts w:asciiTheme="minorBidi" w:hAnsiTheme="minorBidi" w:cstheme="minorBidi" w:hint="cs"/>
+                <w:rFonts w:asciiTheme="minorBidi" w:hAnsiTheme="minorBidi" w:cstheme="minorBidi"/>
                 <w:rtl/>
               </w:rPr>
             </w:pPr>
@@ -6100,7 +6001,7 @@
               <w:spacing w:after="0" w:line="240" w:lineRule="auto"/>
               <w:jc w:val="left"/>
               <w:rPr>
-                <w:rFonts w:asciiTheme="minorBidi" w:hAnsiTheme="minorBidi" w:cstheme="minorBidi" w:hint="cs"/>
+                <w:rFonts w:asciiTheme="minorBidi" w:hAnsiTheme="minorBidi" w:cstheme="minorBidi"/>
                 <w:rtl/>
               </w:rPr>
             </w:pPr>
@@ -6112,7 +6013,7 @@
       <w:pPr>
         <w:pStyle w:val="Heading2"/>
         <w:rPr>
-          <w:rFonts w:ascii="Tahoma" w:hAnsi="Tahoma" w:cs="Tahoma" w:hint="cs"/>
+          <w:rFonts w:ascii="Tahoma" w:hAnsi="Tahoma" w:cs="Tahoma"/>
           <w:rtl/>
         </w:rPr>
       </w:pPr>
@@ -7094,7 +6995,13 @@
         <w:rPr>
           <w:rFonts w:ascii="Tahoma" w:hAnsi="Tahoma"/>
         </w:rPr>
-        <w:t>OrderID</w:t>
+        <w:t>Order</w:t>
+      </w:r>
+      <w:r>
+        <w:rPr>
+          <w:rFonts w:ascii="Tahoma" w:hAnsi="Tahoma"/>
+        </w:rPr>
+        <w:t>Date</w:t>
       </w:r>
       <w:proofErr w:type="spellEnd"/>
       <w:r>
@@ -7187,6 +7094,7 @@
         </w:rPr>
         <w:t xml:space="preserve"> ( GARDENS ), </w:t>
       </w:r>
+      <w:proofErr w:type="spellStart"/>
       <w:r>
         <w:rPr>
           <w:rFonts w:ascii="Tahoma" w:hAnsi="Tahoma"/>
@@ -7196,6 +7104,7 @@
         </w:rPr>
         <w:t>DesignID</w:t>
       </w:r>
+      <w:proofErr w:type="spellEnd"/>
       <w:r>
         <w:rPr>
           <w:rFonts w:ascii="Tahoma" w:hAnsi="Tahoma"/>
@@ -7305,13 +7214,7 @@
         <w:rPr>
           <w:rFonts w:ascii="Tahoma" w:hAnsi="Tahoma"/>
         </w:rPr>
-        <w:t xml:space="preserve"> ( SEEDS ), </w:t>
-      </w:r>
-      <w:r>
-        <w:rPr>
-          <w:rFonts w:ascii="Tahoma" w:hAnsi="Tahoma"/>
-        </w:rPr>
-        <w:t>Quantity )</w:t>
+        <w:t xml:space="preserve"> ( SEEDS ), Quantity )</w:t>
       </w:r>
     </w:p>
     <w:p>
@@ -8167,7 +8070,14 @@
           <w:bCs/>
           <w:rtl/>
         </w:rPr>
-        <w:t>ביטוי הקשר</w:t>
+        <w:t xml:space="preserve">ביטוי הקשרים </w:t>
+      </w:r>
+      <w:r>
+        <w:rPr>
+          <w:b/>
+          <w:bCs/>
+        </w:rPr>
+        <w:t>Included</w:t>
       </w:r>
       <w:r>
         <w:rPr>
@@ -8176,23 +8086,22 @@
           <w:bCs/>
           <w:rtl/>
         </w:rPr>
-        <w:t>ים</w:t>
+        <w:t xml:space="preserve"> שבין </w:t>
       </w:r>
       <w:r>
         <w:rPr>
           <w:rFonts w:hint="cs"/>
           <w:b/>
           <w:bCs/>
-          <w:rtl/>
-        </w:rPr>
-        <w:t xml:space="preserve"> </w:t>
+        </w:rPr>
+        <w:t>OR</w:t>
       </w:r>
       <w:r>
         <w:rPr>
           <w:b/>
           <w:bCs/>
         </w:rPr>
-        <w:t>Included</w:t>
+        <w:t>DER</w:t>
       </w:r>
       <w:r>
         <w:rPr>
@@ -8201,7 +8110,7 @@
           <w:bCs/>
           <w:rtl/>
         </w:rPr>
-        <w:t xml:space="preserve"> שבין </w:t>
+        <w:t xml:space="preserve"> ל-</w:t>
       </w:r>
       <w:r>
         <w:rPr>
@@ -8209,14 +8118,7 @@
           <w:b/>
           <w:bCs/>
         </w:rPr>
-        <w:t>OR</w:t>
-      </w:r>
-      <w:r>
-        <w:rPr>
-          <w:b/>
-          <w:bCs/>
-        </w:rPr>
-        <w:t>DER</w:t>
+        <w:t>PRODUCT</w:t>
       </w:r>
       <w:r>
         <w:rPr>
@@ -8225,31 +8127,38 @@
           <w:bCs/>
           <w:rtl/>
         </w:rPr>
-        <w:t xml:space="preserve"> ל-</w:t>
+        <w:t xml:space="preserve"> ו-</w:t>
+      </w:r>
+      <w:r>
+        <w:rPr>
+          <w:b/>
+          <w:bCs/>
+        </w:rPr>
+        <w:t>Designed for</w:t>
       </w:r>
       <w:r>
         <w:rPr>
           <w:rFonts w:hint="cs"/>
           <w:b/>
           <w:bCs/>
-        </w:rPr>
-        <w:t>PRODUCT</w:t>
+          <w:rtl/>
+        </w:rPr>
+        <w:t xml:space="preserve"> שבין </w:t>
       </w:r>
       <w:r>
         <w:rPr>
           <w:rFonts w:hint="cs"/>
           <w:b/>
           <w:bCs/>
-          <w:rtl/>
-        </w:rPr>
-        <w:t xml:space="preserve"> ו-</w:t>
+        </w:rPr>
+        <w:t>DESI</w:t>
       </w:r>
       <w:r>
         <w:rPr>
           <w:b/>
           <w:bCs/>
         </w:rPr>
-        <w:t>Designed for</w:t>
+        <w:t>GN</w:t>
       </w:r>
       <w:r>
         <w:rPr>
@@ -8258,7 +8167,7 @@
           <w:bCs/>
           <w:rtl/>
         </w:rPr>
-        <w:t xml:space="preserve"> שבין </w:t>
+        <w:t xml:space="preserve"> ל-</w:t>
       </w:r>
       <w:r>
         <w:rPr>
@@ -8266,29 +8175,278 @@
           <w:b/>
           <w:bCs/>
         </w:rPr>
+        <w:t>ORDER</w:t>
+      </w:r>
+      <w:r>
+        <w:rPr>
+          <w:rFonts w:hint="cs"/>
+          <w:rtl/>
+        </w:rPr>
+        <w:t xml:space="preserve"> </w:t>
+      </w:r>
+      <w:r>
+        <w:rPr>
+          <w:rtl/>
+        </w:rPr>
+        <w:t>–</w:t>
+      </w:r>
+      <w:r>
+        <w:rPr>
+          <w:rFonts w:hint="cs"/>
+          <w:rtl/>
+        </w:rPr>
+        <w:t xml:space="preserve"> </w:t>
+      </w:r>
+      <w:r>
+        <w:rPr>
+          <w:rFonts w:hint="cs"/>
+          <w:rtl/>
+        </w:rPr>
+        <w:t xml:space="preserve">הקשר </w:t>
+      </w:r>
+      <w:r>
+        <w:rPr>
+          <w:rFonts w:hint="cs"/>
+        </w:rPr>
+        <w:t>I</w:t>
+      </w:r>
+      <w:r>
+        <w:t>ncluded</w:t>
+      </w:r>
+      <w:r>
+        <w:rPr>
+          <w:rFonts w:hint="cs"/>
+          <w:rtl/>
+        </w:rPr>
+        <w:t xml:space="preserve"> הוא </w:t>
+      </w:r>
+      <w:r>
+        <w:rPr>
+          <w:rFonts w:hint="cs"/>
+          <w:rtl/>
+        </w:rPr>
+        <w:t>קשר רבים לרבים. בדומה לקשרים קודמים, ניצור טבל</w:t>
+      </w:r>
+      <w:r>
+        <w:rPr>
+          <w:rFonts w:hint="cs"/>
+          <w:rtl/>
+        </w:rPr>
+        <w:t>ה</w:t>
+      </w:r>
+      <w:r>
+        <w:rPr>
+          <w:rFonts w:hint="cs"/>
+          <w:rtl/>
+        </w:rPr>
+        <w:t xml:space="preserve"> חדש</w:t>
+      </w:r>
+      <w:r>
+        <w:rPr>
+          <w:rFonts w:hint="cs"/>
+          <w:rtl/>
+        </w:rPr>
+        <w:t>ה</w:t>
+      </w:r>
+      <w:r>
+        <w:rPr>
+          <w:rFonts w:hint="cs"/>
+          <w:rtl/>
+        </w:rPr>
+        <w:t xml:space="preserve"> כדי לייצג את הקשר. בנוסף למפתחות הזרים אשר ביחד יהוו מפתח ראשי, יהיה שדה עבור התכונה </w:t>
+      </w:r>
+      <w:r>
+        <w:t>quantity</w:t>
+      </w:r>
+      <w:r>
+        <w:rPr>
+          <w:rFonts w:hint="cs"/>
+          <w:rtl/>
+        </w:rPr>
+        <w:t xml:space="preserve"> המצוינת במודל ה</w:t>
+      </w:r>
+      <w:r>
+        <w:rPr>
+          <w:rFonts w:hint="cs"/>
+        </w:rPr>
+        <w:t>ERD</w:t>
+      </w:r>
+      <w:r>
+        <w:t>-</w:t>
+      </w:r>
+      <w:r>
+        <w:rPr>
+          <w:rFonts w:hint="cs"/>
+          <w:rtl/>
+        </w:rPr>
+        <w:t>.</w:t>
+      </w:r>
+      <w:r>
+        <w:rPr>
+          <w:rtl/>
+        </w:rPr>
+        <w:br/>
+      </w:r>
+      <w:r>
+        <w:rPr>
+          <w:rFonts w:hint="cs"/>
+          <w:rtl/>
+        </w:rPr>
+        <w:t xml:space="preserve">בקשר </w:t>
+      </w:r>
+      <w:r>
+        <w:t>Included</w:t>
+      </w:r>
+      <w:r>
+        <w:rPr>
+          <w:rFonts w:hint="cs"/>
+          <w:rtl/>
+        </w:rPr>
+        <w:t xml:space="preserve"> השדה הראשון יהווה </w:t>
+      </w:r>
+      <w:r>
+        <w:rPr>
+          <w:rFonts w:hint="cs"/>
+          <w:rtl/>
+        </w:rPr>
+        <w:t xml:space="preserve">מפתח זר </w:t>
+      </w:r>
+      <w:r>
+        <w:rPr>
+          <w:rFonts w:hint="cs"/>
+          <w:rtl/>
+        </w:rPr>
+        <w:t>ל</w:t>
+      </w:r>
+      <w:r>
+        <w:rPr>
+          <w:rFonts w:hint="cs"/>
+        </w:rPr>
+        <w:t>PRODUCT</w:t>
+      </w:r>
+      <w:r>
+        <w:rPr>
+          <w:rFonts w:hint="cs"/>
+          <w:rtl/>
+        </w:rPr>
+        <w:t xml:space="preserve">, </w:t>
+      </w:r>
+      <w:r>
+        <w:rPr>
+          <w:rFonts w:hint="cs"/>
+          <w:rtl/>
+        </w:rPr>
+        <w:t>והשדה ה</w:t>
+      </w:r>
+      <w:r>
+        <w:rPr>
+          <w:rFonts w:hint="cs"/>
+          <w:rtl/>
+        </w:rPr>
+        <w:t xml:space="preserve">שני </w:t>
+      </w:r>
+      <w:r>
+        <w:rPr>
+          <w:rFonts w:hint="cs"/>
+          <w:rtl/>
+        </w:rPr>
+        <w:t xml:space="preserve">יהווה </w:t>
+      </w:r>
+      <w:r>
+        <w:rPr>
+          <w:rFonts w:hint="cs"/>
+          <w:rtl/>
+        </w:rPr>
+        <w:t xml:space="preserve">מפתח </w:t>
+      </w:r>
+      <w:r>
+        <w:rPr>
+          <w:rFonts w:hint="cs"/>
+          <w:rtl/>
+        </w:rPr>
+        <w:t>זר ל</w:t>
+      </w:r>
+      <w:r>
+        <w:rPr>
+          <w:rFonts w:hint="cs"/>
+        </w:rPr>
+        <w:t>ORDER</w:t>
+      </w:r>
+      <w:r>
+        <w:rPr>
+          <w:rFonts w:hint="cs"/>
+          <w:rtl/>
+        </w:rPr>
+        <w:t>.</w:t>
+      </w:r>
+      <w:r>
+        <w:rPr>
+          <w:rtl/>
+        </w:rPr>
+        <w:br/>
+      </w:r>
+      <w:r>
+        <w:rPr>
+          <w:rFonts w:hint="cs"/>
+          <w:rtl/>
+        </w:rPr>
+        <w:t>ה</w:t>
+      </w:r>
+      <w:r>
+        <w:rPr>
+          <w:rFonts w:hint="cs"/>
+          <w:rtl/>
+        </w:rPr>
+        <w:t xml:space="preserve">קשר </w:t>
+      </w:r>
+      <w:r>
+        <w:t>Designed for</w:t>
+      </w:r>
+      <w:r>
+        <w:rPr>
+          <w:rFonts w:hint="cs"/>
+          <w:rtl/>
+        </w:rPr>
+        <w:t xml:space="preserve"> </w:t>
+      </w:r>
+      <w:r>
+        <w:rPr>
+          <w:rFonts w:hint="cs"/>
+          <w:rtl/>
+        </w:rPr>
+        <w:t xml:space="preserve">הוא קשר יחיד לרבים. לכן מבוטא ע"י שדה </w:t>
+      </w:r>
+      <w:proofErr w:type="spellStart"/>
+      <w:r>
+        <w:t>Designed_for</w:t>
+      </w:r>
+      <w:proofErr w:type="spellEnd"/>
+      <w:r>
+        <w:rPr>
+          <w:rFonts w:hint="cs"/>
+          <w:rtl/>
+        </w:rPr>
+        <w:t xml:space="preserve"> בטבלת </w:t>
+      </w:r>
+      <w:r>
+        <w:rPr>
+          <w:rFonts w:hint="cs"/>
+        </w:rPr>
         <w:t>DESI</w:t>
       </w:r>
       <w:r>
-        <w:rPr>
-          <w:b/>
-          <w:bCs/>
-        </w:rPr>
-        <w:t>GN</w:t>
+        <w:t>GNS</w:t>
       </w:r>
       <w:r>
         <w:rPr>
           <w:rFonts w:hint="cs"/>
-          <w:b/>
-          <w:bCs/>
-          <w:rtl/>
-        </w:rPr>
-        <w:t xml:space="preserve"> ל-</w:t>
+          <w:rtl/>
+        </w:rPr>
+        <w:t xml:space="preserve"> אשר מהווה מפתח זר ל</w:t>
       </w:r>
       <w:r>
         <w:rPr>
           <w:rFonts w:hint="cs"/>
-          <w:b/>
-          <w:bCs/>
         </w:rPr>
         <w:t>ORDER</w:t>
       </w:r>
@@ -8297,321 +8455,27 @@
           <w:rFonts w:hint="cs"/>
           <w:rtl/>
         </w:rPr>
-        <w:t xml:space="preserve"> </w:t>
-      </w:r>
-      <w:r>
-        <w:rPr>
-          <w:rtl/>
-        </w:rPr>
-        <w:t>–</w:t>
+        <w:t>.</w:t>
+      </w:r>
+      <w:r>
+        <w:rPr>
+          <w:rtl/>
+        </w:rPr>
+        <w:br/>
       </w:r>
       <w:r>
         <w:rPr>
           <w:rFonts w:hint="cs"/>
           <w:rtl/>
         </w:rPr>
-        <w:t xml:space="preserve"> </w:t>
+        <w:t>חשוב לציין כי</w:t>
       </w:r>
       <w:r>
         <w:rPr>
           <w:rFonts w:hint="cs"/>
           <w:rtl/>
         </w:rPr>
-        <w:t xml:space="preserve">הקשר </w:t>
-      </w:r>
-      <w:r>
-        <w:rPr>
-          <w:rFonts w:hint="cs"/>
-        </w:rPr>
-        <w:t>I</w:t>
-      </w:r>
-      <w:r>
-        <w:t>ncluded</w:t>
-      </w:r>
-      <w:r>
-        <w:rPr>
-          <w:rFonts w:hint="cs"/>
-          <w:rtl/>
-        </w:rPr>
-        <w:t xml:space="preserve"> הוא </w:t>
-      </w:r>
-      <w:r>
-        <w:rPr>
-          <w:rFonts w:hint="cs"/>
-          <w:rtl/>
-        </w:rPr>
-        <w:t>קשר רבים לרבים. בדומה לקשרים קודמים, ניצור טבל</w:t>
-      </w:r>
-      <w:r>
-        <w:rPr>
-          <w:rFonts w:hint="cs"/>
-          <w:rtl/>
-        </w:rPr>
-        <w:t>ה</w:t>
-      </w:r>
-      <w:r>
-        <w:rPr>
-          <w:rFonts w:hint="cs"/>
-          <w:rtl/>
-        </w:rPr>
-        <w:t xml:space="preserve"> חדש</w:t>
-      </w:r>
-      <w:r>
-        <w:rPr>
-          <w:rFonts w:hint="cs"/>
-          <w:rtl/>
-        </w:rPr>
-        <w:t>ה</w:t>
-      </w:r>
-      <w:r>
-        <w:rPr>
-          <w:rFonts w:hint="cs"/>
-          <w:rtl/>
-        </w:rPr>
-        <w:t xml:space="preserve"> כדי לייצג את הקשר. בנוסף למפתחות הזרים אשר ביחד יהוו מפתח ראשי, יהיה שדה עבור התכונה </w:t>
-      </w:r>
-      <w:r>
-        <w:t>quantity</w:t>
-      </w:r>
-      <w:r>
-        <w:rPr>
-          <w:rFonts w:hint="cs"/>
-          <w:rtl/>
-        </w:rPr>
-        <w:t xml:space="preserve"> המצוינת במודל ה</w:t>
-      </w:r>
-      <w:r>
-        <w:rPr>
-          <w:rFonts w:hint="cs"/>
-        </w:rPr>
-        <w:t>ERD</w:t>
-      </w:r>
-      <w:r>
-        <w:t>-</w:t>
-      </w:r>
-      <w:r>
-        <w:rPr>
-          <w:rFonts w:hint="cs"/>
-          <w:rtl/>
-        </w:rPr>
-        <w:t>.</w:t>
-      </w:r>
-      <w:r>
-        <w:rPr>
-          <w:rtl/>
-        </w:rPr>
-        <w:br/>
-      </w:r>
-      <w:r>
-        <w:rPr>
-          <w:rFonts w:hint="cs"/>
-          <w:rtl/>
-        </w:rPr>
-        <w:t xml:space="preserve">בקשר </w:t>
-      </w:r>
-      <w:r>
-        <w:t>Included</w:t>
-      </w:r>
-      <w:r>
-        <w:rPr>
-          <w:rFonts w:hint="cs"/>
-          <w:rtl/>
-        </w:rPr>
-        <w:t xml:space="preserve"> </w:t>
-      </w:r>
-      <w:r>
-        <w:rPr>
-          <w:rFonts w:hint="cs"/>
-          <w:rtl/>
-        </w:rPr>
-        <w:t xml:space="preserve">השדה הראשון יהווה </w:t>
-      </w:r>
-      <w:r>
-        <w:rPr>
-          <w:rFonts w:hint="cs"/>
-          <w:rtl/>
-        </w:rPr>
-        <w:t xml:space="preserve">מפתח זר </w:t>
-      </w:r>
-      <w:r>
-        <w:rPr>
-          <w:rFonts w:hint="cs"/>
-          <w:rtl/>
-        </w:rPr>
-        <w:t>ל</w:t>
-      </w:r>
-      <w:r>
-        <w:rPr>
-          <w:rFonts w:hint="cs"/>
-        </w:rPr>
-        <w:t>PRODUCT</w:t>
-      </w:r>
-      <w:r>
-        <w:rPr>
-          <w:rFonts w:hint="cs"/>
-          <w:rtl/>
-        </w:rPr>
-        <w:t xml:space="preserve">, </w:t>
-      </w:r>
-      <w:r>
-        <w:rPr>
-          <w:rFonts w:hint="cs"/>
-          <w:rtl/>
-        </w:rPr>
-        <w:t>והשדה ה</w:t>
-      </w:r>
-      <w:r>
-        <w:rPr>
-          <w:rFonts w:hint="cs"/>
-          <w:rtl/>
-        </w:rPr>
-        <w:t xml:space="preserve">שני </w:t>
-      </w:r>
-      <w:r>
-        <w:rPr>
-          <w:rFonts w:hint="cs"/>
-          <w:rtl/>
-        </w:rPr>
-        <w:t xml:space="preserve">יהווה </w:t>
-      </w:r>
-      <w:r>
-        <w:rPr>
-          <w:rFonts w:hint="cs"/>
-          <w:rtl/>
-        </w:rPr>
-        <w:t xml:space="preserve">מפתח </w:t>
-      </w:r>
-      <w:r>
-        <w:rPr>
-          <w:rFonts w:hint="cs"/>
-          <w:rtl/>
-        </w:rPr>
-        <w:t>זר ל</w:t>
-      </w:r>
-      <w:r>
-        <w:rPr>
-          <w:rFonts w:hint="cs"/>
-        </w:rPr>
-        <w:t>ORDER</w:t>
-      </w:r>
-      <w:r>
-        <w:rPr>
-          <w:rFonts w:hint="cs"/>
-          <w:rtl/>
-        </w:rPr>
-        <w:t>.</w:t>
-      </w:r>
-      <w:r>
-        <w:rPr>
-          <w:rtl/>
-        </w:rPr>
-        <w:br/>
-      </w:r>
-      <w:r>
-        <w:rPr>
-          <w:rFonts w:hint="cs"/>
-          <w:rtl/>
-        </w:rPr>
-        <w:t>ה</w:t>
-      </w:r>
-      <w:r>
-        <w:rPr>
-          <w:rFonts w:hint="cs"/>
-          <w:rtl/>
-        </w:rPr>
-        <w:t xml:space="preserve">קשר </w:t>
-      </w:r>
-      <w:r>
-        <w:t>Designed for</w:t>
-      </w:r>
-      <w:r>
-        <w:rPr>
-          <w:rFonts w:hint="cs"/>
-          <w:rtl/>
-        </w:rPr>
-        <w:t xml:space="preserve"> </w:t>
-      </w:r>
-      <w:r>
-        <w:rPr>
-          <w:rFonts w:hint="cs"/>
-          <w:rtl/>
-        </w:rPr>
-        <w:t xml:space="preserve">הוא קשר יחיד לרבים. לכן מבוטא ע"י שדה </w:t>
-      </w:r>
-      <w:proofErr w:type="spellStart"/>
-      <w:r>
-        <w:t>Designed_for</w:t>
-      </w:r>
-      <w:proofErr w:type="spellEnd"/>
-      <w:r>
-        <w:rPr>
-          <w:rFonts w:hint="cs"/>
-          <w:rtl/>
-        </w:rPr>
-        <w:t xml:space="preserve"> בטבלת </w:t>
-      </w:r>
-      <w:r>
-        <w:rPr>
-          <w:rFonts w:hint="cs"/>
-        </w:rPr>
-        <w:t>DESI</w:t>
-      </w:r>
-      <w:r>
-        <w:t>GNS</w:t>
-      </w:r>
-      <w:r>
-        <w:rPr>
-          <w:rFonts w:hint="cs"/>
-          <w:rtl/>
-        </w:rPr>
-        <w:t xml:space="preserve"> אשר מהווה מפתח זר ל</w:t>
-      </w:r>
-      <w:r>
-        <w:rPr>
-          <w:rFonts w:hint="cs"/>
-        </w:rPr>
-        <w:t>ORDER</w:t>
-      </w:r>
-      <w:r>
-        <w:rPr>
-          <w:rFonts w:hint="cs"/>
-          <w:rtl/>
-        </w:rPr>
-        <w:t>.</w:t>
-      </w:r>
-      <w:r>
-        <w:rPr>
-          <w:rtl/>
-        </w:rPr>
-        <w:br/>
-      </w:r>
-      <w:r>
-        <w:rPr>
-          <w:rFonts w:hint="cs"/>
-          <w:rtl/>
-        </w:rPr>
-        <w:t>חשוב לציין כי</w:t>
-      </w:r>
-      <w:r>
-        <w:rPr>
-          <w:rFonts w:hint="cs"/>
-          <w:rtl/>
-        </w:rPr>
-        <w:t xml:space="preserve"> </w:t>
-      </w:r>
-      <w:r>
-        <w:rPr>
-          <w:rFonts w:hint="cs"/>
-          <w:rtl/>
-        </w:rPr>
-        <w:t>על אף שגינה בעיצוב אישי היא מוצר</w:t>
-      </w:r>
-      <w:r>
-        <w:rPr>
-          <w:rFonts w:hint="cs"/>
-          <w:rtl/>
-        </w:rPr>
-        <w:t xml:space="preserve"> המוגדר כמו כל שאר המוצרים</w:t>
+        <w:t xml:space="preserve"> על אף שגינה בעיצוב אישי היא מוצר המוגדר כמו כל שאר המוצרים</w:t>
       </w:r>
       <w:r>
         <w:rPr>
@@ -8730,7 +8594,14 @@
           <w:bCs/>
           <w:rtl/>
         </w:rPr>
-        <w:t>ביטוי הקשר</w:t>
+        <w:t xml:space="preserve">ביטוי הקשרים </w:t>
+      </w:r>
+      <w:r>
+        <w:rPr>
+          <w:b/>
+          <w:bCs/>
+        </w:rPr>
+        <w:t>Planted</w:t>
       </w:r>
       <w:r>
         <w:rPr>
@@ -8739,23 +8610,22 @@
           <w:bCs/>
           <w:rtl/>
         </w:rPr>
-        <w:t>ים</w:t>
+        <w:t xml:space="preserve"> שבין </w:t>
       </w:r>
       <w:r>
         <w:rPr>
           <w:rFonts w:hint="cs"/>
           <w:b/>
           <w:bCs/>
-          <w:rtl/>
-        </w:rPr>
-        <w:t xml:space="preserve"> </w:t>
+        </w:rPr>
+        <w:t>G</w:t>
       </w:r>
       <w:r>
         <w:rPr>
           <w:b/>
           <w:bCs/>
         </w:rPr>
-        <w:t>Planted</w:t>
+        <w:t>ARDEN</w:t>
       </w:r>
       <w:r>
         <w:rPr>
@@ -8764,7 +8634,7 @@
           <w:bCs/>
           <w:rtl/>
         </w:rPr>
-        <w:t xml:space="preserve"> שבין </w:t>
+        <w:t xml:space="preserve"> ל-</w:t>
       </w:r>
       <w:r>
         <w:rPr>
@@ -8772,14 +8642,7 @@
           <w:b/>
           <w:bCs/>
         </w:rPr>
-        <w:t>G</w:t>
-      </w:r>
-      <w:r>
-        <w:rPr>
-          <w:b/>
-          <w:bCs/>
-        </w:rPr>
-        <w:t>ARDEN</w:t>
+        <w:t>SEED</w:t>
       </w:r>
       <w:r>
         <w:rPr>
@@ -8788,7 +8651,7 @@
           <w:bCs/>
           <w:rtl/>
         </w:rPr>
-        <w:t xml:space="preserve"> ל-</w:t>
+        <w:t xml:space="preserve"> ו-</w:t>
       </w:r>
       <w:r>
         <w:rPr>
@@ -8796,7 +8659,14 @@
           <w:b/>
           <w:bCs/>
         </w:rPr>
-        <w:t>SEED</w:t>
+        <w:t>C</w:t>
+      </w:r>
+      <w:r>
+        <w:rPr>
+          <w:b/>
+          <w:bCs/>
+        </w:rPr>
+        <w:t>hosen</w:t>
       </w:r>
       <w:r>
         <w:rPr>
@@ -8805,7 +8675,7 @@
           <w:bCs/>
           <w:rtl/>
         </w:rPr>
-        <w:t xml:space="preserve"> ו-</w:t>
+        <w:t xml:space="preserve"> שבין </w:t>
       </w:r>
       <w:r>
         <w:rPr>
@@ -8813,14 +8683,7 @@
           <w:b/>
           <w:bCs/>
         </w:rPr>
-        <w:t>C</w:t>
-      </w:r>
-      <w:r>
-        <w:rPr>
-          <w:b/>
-          <w:bCs/>
-        </w:rPr>
-        <w:t>hosen</w:t>
+        <w:t>DESIGN</w:t>
       </w:r>
       <w:r>
         <w:rPr>
@@ -8829,7 +8692,7 @@
           <w:bCs/>
           <w:rtl/>
         </w:rPr>
-        <w:t xml:space="preserve"> שבין </w:t>
+        <w:t xml:space="preserve"> ל-</w:t>
       </w:r>
       <w:r>
         <w:rPr>
@@ -8837,88 +8700,43 @@
           <w:b/>
           <w:bCs/>
         </w:rPr>
-        <w:t>DESIGN</w:t>
+        <w:t>SEED</w:t>
       </w:r>
       <w:r>
         <w:rPr>
           <w:rFonts w:hint="cs"/>
-          <w:b/>
-          <w:bCs/>
-          <w:rtl/>
-        </w:rPr>
-        <w:t xml:space="preserve"> ל-</w:t>
+          <w:rtl/>
+        </w:rPr>
+        <w:t xml:space="preserve"> </w:t>
+      </w:r>
+      <w:r>
+        <w:rPr>
+          <w:rtl/>
+        </w:rPr>
+        <w:t>–</w:t>
       </w:r>
       <w:r>
         <w:rPr>
           <w:rFonts w:hint="cs"/>
-          <w:b/>
-          <w:bCs/>
-        </w:rPr>
-        <w:t>SEED</w:t>
+          <w:rtl/>
+        </w:rPr>
+        <w:t xml:space="preserve"> קשרי רבים לרבים. הטבלה של הקשר </w:t>
       </w:r>
       <w:r>
         <w:rPr>
           <w:rFonts w:hint="cs"/>
-          <w:rtl/>
-        </w:rPr>
-        <w:t xml:space="preserve"> </w:t>
-      </w:r>
-      <w:r>
-        <w:rPr>
-          <w:rtl/>
-        </w:rPr>
-        <w:t>–</w:t>
+        </w:rPr>
+        <w:t>P</w:t>
+      </w:r>
+      <w:r>
+        <w:t>lanted</w:t>
       </w:r>
       <w:r>
         <w:rPr>
           <w:rFonts w:hint="cs"/>
           <w:rtl/>
         </w:rPr>
-        <w:t xml:space="preserve"> קשר</w:t>
-      </w:r>
-      <w:r>
-        <w:rPr>
-          <w:rFonts w:hint="cs"/>
-          <w:rtl/>
-        </w:rPr>
-        <w:t>י</w:t>
-      </w:r>
-      <w:r>
-        <w:rPr>
-          <w:rFonts w:hint="cs"/>
-          <w:rtl/>
-        </w:rPr>
-        <w:t xml:space="preserve"> רבים לרבים. הטבלה </w:t>
-      </w:r>
-      <w:r>
-        <w:rPr>
-          <w:rFonts w:hint="cs"/>
-          <w:rtl/>
-        </w:rPr>
-        <w:t xml:space="preserve">של הקשר </w:t>
-      </w:r>
-      <w:r>
-        <w:rPr>
-          <w:rFonts w:hint="cs"/>
-        </w:rPr>
-        <w:t>P</w:t>
-      </w:r>
-      <w:r>
-        <w:t>lanted</w:t>
-      </w:r>
-      <w:r>
-        <w:rPr>
-          <w:rFonts w:hint="cs"/>
-          <w:rtl/>
-        </w:rPr>
-        <w:t xml:space="preserve"> </w:t>
-      </w:r>
-      <w:r>
-        <w:rPr>
-          <w:rFonts w:hint="cs"/>
-          <w:rtl/>
-        </w:rPr>
-        <w:t>תכיל שלושה שדות: הראשון מפתח זר ל</w:t>
+        <w:t xml:space="preserve"> תכיל שלושה שדות: הראשון מפתח זר ל</w:t>
       </w:r>
       <w:r>
         <w:rPr>
@@ -17011,7 +16829,6 @@
         </w:numPr>
         <w:jc w:val="left"/>
         <w:rPr>
-          <w:rFonts w:hint="cs"/>
           <w:color w:val="000000" w:themeColor="text1"/>
           <w:rtl/>
         </w:rPr>
@@ -17052,7 +16869,7 @@
         <w:pStyle w:val="Heading1"/>
         <w:spacing w:before="0" w:after="120" w:line="240" w:lineRule="auto"/>
         <w:rPr>
-          <w:rFonts w:asciiTheme="minorBidi" w:hAnsiTheme="minorBidi" w:cstheme="minorBidi" w:hint="cs"/>
+          <w:rFonts w:asciiTheme="minorBidi" w:hAnsiTheme="minorBidi" w:cstheme="minorBidi"/>
           <w:color w:val="4F81BD"/>
           <w:sz w:val="26"/>
           <w:szCs w:val="26"/>
@@ -29702,14 +29519,14 @@
         <v:path o:extrusionok="f" gradientshapeok="t" o:connecttype="rect"/>
         <o:lock v:ext="edit" aspectratio="t"/>
       </v:shapetype>
-      <v:shape id="_x0000_i1334" type="#_x0000_t75" style="width:15.85pt;height:22.45pt" o:bullet="t">
+      <v:shape id="_x0000_i1052" type="#_x0000_t75" style="width:15.85pt;height:22.45pt" o:bullet="t">
         <v:imagedata r:id="rId1" o:title="BGU-Logo-Orange-s"/>
       </v:shape>
     </w:pict>
   </w:numPicBullet>
   <w:numPicBullet w:numPicBulletId="1">
     <w:pict>
-      <v:shape id="_x0000_i1335" type="#_x0000_t75" style="width:15.85pt;height:22.45pt" o:bullet="t">
+      <v:shape id="_x0000_i1053" type="#_x0000_t75" style="width:15.85pt;height:22.45pt" o:bullet="t">
         <v:imagedata r:id="rId2" o:title="BGU-Logo-Orange-t"/>
       </v:shape>
     </w:pict>

</xml_diff>

<commit_message>
add planted, design, chosen and constraints including for password
</commit_message>
<xml_diff>
--- a/part 3/DB, Project Template - part C (Adjusted) 16.docx
+++ b/part 3/DB, Project Template - part C (Adjusted) 16.docx
@@ -1,6 +1,6 @@
 
 <file path=word/document.xml><?xml version="1.0" encoding="utf-8"?>
-<w:document xmlns:wpc="http://schemas.microsoft.com/office/word/2010/wordprocessingCanvas" xmlns:cx="http://schemas.microsoft.com/office/drawing/2014/chartex" xmlns:cx1="http://schemas.microsoft.com/office/drawing/2015/9/8/chartex" xmlns:cx2="http://schemas.microsoft.com/office/drawing/2015/10/21/chartex" xmlns:cx3="http://schemas.microsoft.com/office/drawing/2016/5/9/chartex" xmlns:cx4="http://schemas.microsoft.com/office/drawing/2016/5/10/chartex" xmlns:cx5="http://schemas.microsoft.com/office/drawing/2016/5/11/chartex" xmlns:cx6="http://schemas.microsoft.com/office/drawing/2016/5/12/chartex" xmlns:cx7="http://schemas.microsoft.com/office/drawing/2016/5/13/chartex" xmlns:cx8="http://schemas.microsoft.com/office/drawing/2016/5/14/chartex" xmlns:mc="http://schemas.openxmlformats.org/markup-compatibility/2006" xmlns:aink="http://schemas.microsoft.com/office/drawing/2016/ink" xmlns:am3d="http://schemas.microsoft.com/office/drawing/2017/model3d" xmlns:o="urn:schemas-microsoft-com:office:office" xmlns:oel="http://schemas.microsoft.com/office/2019/extlst" xmlns:r="http://schemas.openxmlformats.org/officeDocument/2006/relationships" xmlns:m="http://schemas.openxmlformats.org/officeDocument/2006/math" xmlns:v="urn:schemas-microsoft-com:vml" xmlns:wp14="http://schemas.microsoft.com/office/word/2010/wordprocessingDrawing" xmlns:wp="http://schemas.openxmlformats.org/drawingml/2006/wordprocessingDrawing" xmlns:w10="urn:schemas-microsoft-com:office:word" xmlns:w="http://schemas.openxmlformats.org/wordprocessingml/2006/main" xmlns:w14="http://schemas.microsoft.com/office/word/2010/wordml" xmlns:w15="http://schemas.microsoft.com/office/word/2012/wordml" xmlns:w16cex="http://schemas.microsoft.com/office/word/2018/wordml/cex" xmlns:w16cid="http://schemas.microsoft.com/office/word/2016/wordml/cid" xmlns:w16="http://schemas.microsoft.com/office/word/2018/wordml" xmlns:w16sdtdh="http://schemas.microsoft.com/office/word/2020/wordml/sdtdatahash" xmlns:w16se="http://schemas.microsoft.com/office/word/2015/wordml/symex" xmlns:wpg="http://schemas.microsoft.com/office/word/2010/wordprocessingGroup" xmlns:wpi="http://schemas.microsoft.com/office/word/2010/wordprocessingInk" xmlns:wne="http://schemas.microsoft.com/office/word/2006/wordml" xmlns:wps="http://schemas.microsoft.com/office/word/2010/wordprocessingShape" mc:Ignorable="w14 w15 w16se w16cid w16 w16cex w16sdtdh wp14">
+<w:document xmlns:wpc="http://schemas.microsoft.com/office/word/2010/wordprocessingCanvas" xmlns:cx="http://schemas.microsoft.com/office/drawing/2014/chartex" xmlns:cx1="http://schemas.microsoft.com/office/drawing/2015/9/8/chartex" xmlns:cx2="http://schemas.microsoft.com/office/drawing/2015/10/21/chartex" xmlns:cx3="http://schemas.microsoft.com/office/drawing/2016/5/9/chartex" xmlns:cx4="http://schemas.microsoft.com/office/drawing/2016/5/10/chartex" xmlns:cx5="http://schemas.microsoft.com/office/drawing/2016/5/11/chartex" xmlns:cx6="http://schemas.microsoft.com/office/drawing/2016/5/12/chartex" xmlns:cx7="http://schemas.microsoft.com/office/drawing/2016/5/13/chartex" xmlns:cx8="http://schemas.microsoft.com/office/drawing/2016/5/14/chartex" xmlns:mc="http://schemas.openxmlformats.org/markup-compatibility/2006" xmlns:aink="http://schemas.microsoft.com/office/drawing/2016/ink" xmlns:am3d="http://schemas.microsoft.com/office/drawing/2017/model3d" xmlns:o="urn:schemas-microsoft-com:office:office" xmlns:oel="http://schemas.microsoft.com/office/2019/extlst" xmlns:r="http://schemas.openxmlformats.org/officeDocument/2006/relationships" xmlns:m="http://schemas.openxmlformats.org/officeDocument/2006/math" xmlns:v="urn:schemas-microsoft-com:vml" xmlns:wp14="http://schemas.microsoft.com/office/word/2010/wordprocessingDrawing" xmlns:wp="http://schemas.openxmlformats.org/drawingml/2006/wordprocessingDrawing" xmlns:w10="urn:schemas-microsoft-com:office:word" xmlns:w="http://schemas.openxmlformats.org/wordprocessingml/2006/main" xmlns:w14="http://schemas.microsoft.com/office/word/2010/wordml" xmlns:w15="http://schemas.microsoft.com/office/word/2012/wordml" xmlns:w16cex="http://schemas.microsoft.com/office/word/2018/wordml/cex" xmlns:w16cid="http://schemas.microsoft.com/office/word/2016/wordml/cid" xmlns:w16="http://schemas.microsoft.com/office/word/2018/wordml" xmlns:w16du="http://schemas.microsoft.com/office/word/2023/wordml/word16du" xmlns:w16sdtdh="http://schemas.microsoft.com/office/word/2020/wordml/sdtdatahash" xmlns:w16se="http://schemas.microsoft.com/office/word/2015/wordml/symex" xmlns:wpg="http://schemas.microsoft.com/office/word/2010/wordprocessingGroup" xmlns:wpi="http://schemas.microsoft.com/office/word/2010/wordprocessingInk" xmlns:wne="http://schemas.microsoft.com/office/word/2006/wordml" xmlns:wps="http://schemas.microsoft.com/office/word/2010/wordprocessingShape" mc:Ignorable="w14 w15 w16se w16cid w16 w16cex w16sdtdh w16du wp14">
   <w:body>
     <w:tbl>
       <w:tblPr>
@@ -6082,7 +6082,6 @@
         </w:rPr>
         <w:t xml:space="preserve">PRODUCTS </w:t>
       </w:r>
-      <w:proofErr w:type="gramStart"/>
       <w:r>
         <w:rPr>
           <w:rFonts w:ascii="Tahoma" w:hAnsi="Tahoma"/>
@@ -6104,7 +6103,6 @@
         </w:rPr>
         <w:t>Name</w:t>
       </w:r>
-      <w:proofErr w:type="gramEnd"/>
       <w:r>
         <w:rPr>
           <w:rFonts w:ascii="Tahoma" w:hAnsi="Tahoma"/>
@@ -6137,7 +6135,6 @@
         </w:rPr>
         <w:t xml:space="preserve">USERS </w:t>
       </w:r>
-      <w:proofErr w:type="gramStart"/>
       <w:r>
         <w:rPr>
           <w:rFonts w:ascii="Tahoma" w:hAnsi="Tahoma"/>
@@ -6153,7 +6150,6 @@
         </w:rPr>
         <w:t>Email</w:t>
       </w:r>
-      <w:proofErr w:type="gramEnd"/>
       <w:r>
         <w:rPr>
           <w:rFonts w:ascii="Tahoma" w:hAnsi="Tahoma"/>
@@ -6186,7 +6182,6 @@
         </w:rPr>
         <w:t xml:space="preserve">SEARCHES </w:t>
       </w:r>
-      <w:proofErr w:type="gramStart"/>
       <w:r>
         <w:rPr>
           <w:rFonts w:ascii="Tahoma" w:hAnsi="Tahoma"/>
@@ -6222,7 +6217,6 @@
         <w:t>chDT</w:t>
       </w:r>
       <w:proofErr w:type="spellEnd"/>
-      <w:proofErr w:type="gramEnd"/>
       <w:r>
         <w:rPr>
           <w:rFonts w:ascii="Tahoma" w:hAnsi="Tahoma"/>
@@ -6304,7 +6298,6 @@
         </w:rPr>
         <w:t xml:space="preserve">RELATIONS </w:t>
       </w:r>
-      <w:proofErr w:type="gramStart"/>
       <w:r>
         <w:rPr>
           <w:rFonts w:ascii="Tahoma" w:hAnsi="Tahoma"/>
@@ -6318,17 +6311,7 @@
           <w:bCs/>
           <w:u w:val="single"/>
         </w:rPr>
-        <w:t>Product</w:t>
-      </w:r>
-      <w:proofErr w:type="gramEnd"/>
-      <w:r>
-        <w:rPr>
-          <w:rFonts w:ascii="Tahoma" w:hAnsi="Tahoma"/>
-          <w:b/>
-          <w:bCs/>
-          <w:u w:val="single"/>
-        </w:rPr>
-        <w:t>1</w:t>
+        <w:t>Product1</w:t>
       </w:r>
       <w:r>
         <w:rPr>
@@ -6383,7 +6366,6 @@
         </w:rPr>
         <w:t xml:space="preserve"> </w:t>
       </w:r>
-      <w:proofErr w:type="gramStart"/>
       <w:r>
         <w:rPr>
           <w:rFonts w:ascii="Tahoma" w:hAnsi="Tahoma"/>
@@ -6399,7 +6381,6 @@
         </w:rPr>
         <w:t>Name</w:t>
       </w:r>
-      <w:proofErr w:type="gramEnd"/>
       <w:r>
         <w:rPr>
           <w:rFonts w:ascii="Tahoma" w:hAnsi="Tahoma"/>
@@ -6510,7 +6491,6 @@
         </w:rPr>
         <w:t xml:space="preserve">GARDENS </w:t>
       </w:r>
-      <w:proofErr w:type="gramStart"/>
       <w:r>
         <w:rPr>
           <w:rFonts w:ascii="Tahoma" w:hAnsi="Tahoma"/>
@@ -6526,7 +6506,6 @@
         </w:rPr>
         <w:t>Name</w:t>
       </w:r>
-      <w:proofErr w:type="gramEnd"/>
       <w:r>
         <w:rPr>
           <w:rFonts w:ascii="Tahoma" w:hAnsi="Tahoma"/>
@@ -6591,14 +6570,7 @@
         <w:rPr>
           <w:rFonts w:ascii="Tahoma" w:hAnsi="Tahoma"/>
         </w:rPr>
-        <w:t xml:space="preserve"> </w:t>
-      </w:r>
-      <w:proofErr w:type="gramStart"/>
-      <w:r>
-        <w:rPr>
-          <w:rFonts w:ascii="Tahoma" w:hAnsi="Tahoma"/>
-        </w:rPr>
-        <w:t xml:space="preserve">( </w:t>
+        <w:t xml:space="preserve"> ( </w:t>
       </w:r>
       <w:r>
         <w:rPr>
@@ -6609,7 +6581,6 @@
         </w:rPr>
         <w:t>Name</w:t>
       </w:r>
-      <w:proofErr w:type="gramEnd"/>
       <w:r>
         <w:rPr>
           <w:rFonts w:ascii="Tahoma" w:hAnsi="Tahoma"/>
@@ -6656,7 +6627,6 @@
         </w:rPr>
         <w:t xml:space="preserve">SEED_TYPES </w:t>
       </w:r>
-      <w:proofErr w:type="gramStart"/>
       <w:r>
         <w:rPr>
           <w:rFonts w:ascii="Tahoma" w:hAnsi="Tahoma"/>
@@ -6672,7 +6642,6 @@
         </w:rPr>
         <w:t>Name</w:t>
       </w:r>
-      <w:proofErr w:type="gramEnd"/>
       <w:r>
         <w:rPr>
           <w:rFonts w:ascii="Tahoma" w:hAnsi="Tahoma"/>
@@ -6734,7 +6703,6 @@
         </w:rPr>
         <w:t xml:space="preserve"> </w:t>
       </w:r>
-      <w:proofErr w:type="gramStart"/>
       <w:r>
         <w:rPr>
           <w:rFonts w:ascii="Tahoma" w:hAnsi="Tahoma"/>
@@ -6750,7 +6718,6 @@
         </w:rPr>
         <w:t>Garden</w:t>
       </w:r>
-      <w:proofErr w:type="gramEnd"/>
       <w:r>
         <w:rPr>
           <w:rFonts w:ascii="Tahoma" w:hAnsi="Tahoma"/>
@@ -6802,14 +6769,7 @@
         <w:rPr>
           <w:rFonts w:ascii="Tahoma" w:hAnsi="Tahoma"/>
         </w:rPr>
-        <w:t xml:space="preserve"> </w:t>
-      </w:r>
-      <w:proofErr w:type="gramStart"/>
-      <w:r>
-        <w:rPr>
-          <w:rFonts w:ascii="Tahoma" w:hAnsi="Tahoma"/>
-        </w:rPr>
-        <w:t xml:space="preserve">( </w:t>
+        <w:t xml:space="preserve"> ( </w:t>
       </w:r>
       <w:r>
         <w:rPr>
@@ -6820,7 +6780,6 @@
         </w:rPr>
         <w:t>Name</w:t>
       </w:r>
-      <w:proofErr w:type="gramEnd"/>
       <w:r>
         <w:rPr>
           <w:rFonts w:ascii="Tahoma" w:hAnsi="Tahoma"/>
@@ -6868,7 +6827,6 @@
         </w:rPr>
         <w:t xml:space="preserve">DETAILS_OF </w:t>
       </w:r>
-      <w:proofErr w:type="gramStart"/>
       <w:r>
         <w:rPr>
           <w:rFonts w:ascii="Tahoma" w:hAnsi="Tahoma"/>
@@ -6884,7 +6842,6 @@
         </w:rPr>
         <w:t>Email</w:t>
       </w:r>
-      <w:proofErr w:type="gramEnd"/>
       <w:r>
         <w:rPr>
           <w:rFonts w:ascii="Tahoma" w:hAnsi="Tahoma"/>
@@ -6953,7 +6910,6 @@
         </w:rPr>
         <w:t xml:space="preserve">ORDERS </w:t>
       </w:r>
-      <w:proofErr w:type="gramStart"/>
       <w:r>
         <w:rPr>
           <w:rFonts w:ascii="Tahoma" w:hAnsi="Tahoma"/>
@@ -6971,7 +6927,6 @@
         <w:t>OrderID</w:t>
       </w:r>
       <w:proofErr w:type="spellEnd"/>
-      <w:proofErr w:type="gramEnd"/>
       <w:r>
         <w:rPr>
           <w:rFonts w:ascii="Tahoma" w:hAnsi="Tahoma"/>
@@ -7071,7 +7026,6 @@
         </w:rPr>
         <w:t xml:space="preserve">DESIGNS </w:t>
       </w:r>
-      <w:proofErr w:type="gramStart"/>
       <w:r>
         <w:rPr>
           <w:rFonts w:ascii="Tahoma" w:hAnsi="Tahoma"/>
@@ -7087,7 +7041,6 @@
         </w:rPr>
         <w:t>Name</w:t>
       </w:r>
-      <w:proofErr w:type="gramEnd"/>
       <w:r>
         <w:rPr>
           <w:rFonts w:ascii="Tahoma" w:hAnsi="Tahoma"/>
@@ -7116,14 +7069,20 @@
         <w:rPr>
           <w:rFonts w:ascii="Tahoma" w:hAnsi="Tahoma"/>
         </w:rPr>
-        <w:t>Designed_for</w:t>
+        <w:t>OrderID</w:t>
       </w:r>
       <w:proofErr w:type="spellEnd"/>
       <w:r>
         <w:rPr>
           <w:rFonts w:ascii="Tahoma" w:hAnsi="Tahoma"/>
         </w:rPr>
-        <w:t xml:space="preserve"> )</w:t>
+        <w:t xml:space="preserve"> ( ORDERS ), Quantity </w:t>
+      </w:r>
+      <w:r>
+        <w:rPr>
+          <w:rFonts w:ascii="Tahoma" w:hAnsi="Tahoma"/>
+        </w:rPr>
+        <w:t>)</w:t>
       </w:r>
     </w:p>
     <w:p>
@@ -7155,21 +7114,7 @@
         <w:rPr>
           <w:rFonts w:ascii="Tahoma" w:hAnsi="Tahoma"/>
         </w:rPr>
-        <w:t xml:space="preserve"> </w:t>
-      </w:r>
-      <w:proofErr w:type="gramStart"/>
-      <w:r>
-        <w:rPr>
-          <w:rFonts w:ascii="Tahoma" w:hAnsi="Tahoma"/>
-        </w:rPr>
-        <w:t>( {</w:t>
-      </w:r>
-      <w:proofErr w:type="gramEnd"/>
-      <w:r>
-        <w:rPr>
-          <w:rFonts w:ascii="Tahoma" w:hAnsi="Tahoma"/>
-        </w:rPr>
-        <w:t xml:space="preserve"> </w:t>
+        <w:t xml:space="preserve"> ( { </w:t>
       </w:r>
       <w:r>
         <w:rPr>
@@ -7242,7 +7187,6 @@
         </w:rPr>
         <w:t xml:space="preserve">INCLUSIONS </w:t>
       </w:r>
-      <w:proofErr w:type="gramStart"/>
       <w:r>
         <w:rPr>
           <w:rFonts w:ascii="Tahoma" w:hAnsi="Tahoma"/>
@@ -7260,7 +7204,6 @@
         <w:t>OrderID</w:t>
       </w:r>
       <w:proofErr w:type="spellEnd"/>
-      <w:proofErr w:type="gramEnd"/>
       <w:r>
         <w:rPr>
           <w:rFonts w:ascii="Tahoma" w:hAnsi="Tahoma"/>
@@ -9301,7 +9244,6 @@
                 <w:szCs w:val="20"/>
               </w:rPr>
             </w:pPr>
-            <w:proofErr w:type="gramStart"/>
             <w:r>
               <w:rPr>
                 <w:rFonts w:ascii="Tahoma" w:hAnsi="Tahoma"/>
@@ -9310,7 +9252,6 @@
               </w:rPr>
               <w:t>Varchar(</w:t>
             </w:r>
-            <w:proofErr w:type="gramEnd"/>
             <w:r>
               <w:rPr>
                 <w:rFonts w:ascii="Tahoma" w:hAnsi="Tahoma" w:hint="cs"/>
@@ -9699,23 +9640,13 @@
                 <w:szCs w:val="20"/>
               </w:rPr>
             </w:pPr>
-            <w:proofErr w:type="gramStart"/>
-            <w:r>
-              <w:rPr>
-                <w:rFonts w:ascii="Tahoma" w:hAnsi="Tahoma"/>
-                <w:sz w:val="20"/>
-                <w:szCs w:val="20"/>
-              </w:rPr>
-              <w:t>Varchar(</w:t>
-            </w:r>
-            <w:proofErr w:type="gramEnd"/>
-            <w:r>
-              <w:rPr>
-                <w:rFonts w:ascii="Tahoma" w:hAnsi="Tahoma"/>
-                <w:sz w:val="20"/>
-                <w:szCs w:val="20"/>
-              </w:rPr>
-              <w:t>40)</w:t>
+            <w:r>
+              <w:rPr>
+                <w:rFonts w:ascii="Tahoma" w:hAnsi="Tahoma"/>
+                <w:sz w:val="20"/>
+                <w:szCs w:val="20"/>
+              </w:rPr>
+              <w:t>Varchar(40)</w:t>
             </w:r>
           </w:p>
         </w:tc>
@@ -9804,7 +9735,6 @@
                 <w:szCs w:val="20"/>
               </w:rPr>
             </w:pPr>
-            <w:proofErr w:type="gramStart"/>
             <w:r>
               <w:rPr>
                 <w:rFonts w:ascii="Tahoma" w:hAnsi="Tahoma"/>
@@ -9813,7 +9743,6 @@
               </w:rPr>
               <w:t>Varchar(</w:t>
             </w:r>
-            <w:proofErr w:type="gramEnd"/>
             <w:r>
               <w:rPr>
                 <w:rFonts w:ascii="Tahoma" w:hAnsi="Tahoma"/>
@@ -10117,23 +10046,13 @@
                 <w:szCs w:val="20"/>
               </w:rPr>
             </w:pPr>
-            <w:proofErr w:type="gramStart"/>
-            <w:r>
-              <w:rPr>
-                <w:rFonts w:ascii="Tahoma" w:hAnsi="Tahoma"/>
-                <w:sz w:val="20"/>
-                <w:szCs w:val="20"/>
-              </w:rPr>
-              <w:t>Varchar(</w:t>
-            </w:r>
-            <w:proofErr w:type="gramEnd"/>
-            <w:r>
-              <w:rPr>
-                <w:rFonts w:ascii="Tahoma" w:hAnsi="Tahoma"/>
-                <w:sz w:val="20"/>
-                <w:szCs w:val="20"/>
-              </w:rPr>
-              <w:t>15)</w:t>
+            <w:r>
+              <w:rPr>
+                <w:rFonts w:ascii="Tahoma" w:hAnsi="Tahoma"/>
+                <w:sz w:val="20"/>
+                <w:szCs w:val="20"/>
+              </w:rPr>
+              <w:t>Varchar(15)</w:t>
             </w:r>
           </w:p>
         </w:tc>
@@ -10243,7 +10162,6 @@
                 <w:szCs w:val="20"/>
               </w:rPr>
             </w:pPr>
-            <w:proofErr w:type="gramStart"/>
             <w:r>
               <w:rPr>
                 <w:rFonts w:ascii="Tahoma" w:hAnsi="Tahoma"/>
@@ -10252,7 +10170,6 @@
               </w:rPr>
               <w:t>Varchar(</w:t>
             </w:r>
-            <w:proofErr w:type="gramEnd"/>
             <w:r>
               <w:rPr>
                 <w:rFonts w:ascii="Tahoma" w:hAnsi="Tahoma"/>
@@ -10359,23 +10276,13 @@
                 <w:szCs w:val="20"/>
               </w:rPr>
             </w:pPr>
-            <w:proofErr w:type="gramStart"/>
-            <w:r>
-              <w:rPr>
-                <w:rFonts w:ascii="Tahoma" w:hAnsi="Tahoma"/>
-                <w:sz w:val="20"/>
-                <w:szCs w:val="20"/>
-              </w:rPr>
-              <w:t>Varchar(</w:t>
-            </w:r>
-            <w:proofErr w:type="gramEnd"/>
-            <w:r>
-              <w:rPr>
-                <w:rFonts w:ascii="Tahoma" w:hAnsi="Tahoma"/>
-                <w:sz w:val="20"/>
-                <w:szCs w:val="20"/>
-              </w:rPr>
-              <w:t>80)</w:t>
+            <w:r>
+              <w:rPr>
+                <w:rFonts w:ascii="Tahoma" w:hAnsi="Tahoma"/>
+                <w:sz w:val="20"/>
+                <w:szCs w:val="20"/>
+              </w:rPr>
+              <w:t>Varchar(80)</w:t>
             </w:r>
           </w:p>
         </w:tc>
@@ -10577,7 +10484,6 @@
                 <w:szCs w:val="20"/>
               </w:rPr>
             </w:pPr>
-            <w:proofErr w:type="gramStart"/>
             <w:r>
               <w:rPr>
                 <w:rFonts w:ascii="Tahoma" w:hAnsi="Tahoma"/>
@@ -10586,7 +10492,6 @@
               </w:rPr>
               <w:t>Varchar(</w:t>
             </w:r>
-            <w:proofErr w:type="gramEnd"/>
             <w:r>
               <w:rPr>
                 <w:rFonts w:ascii="Tahoma" w:hAnsi="Tahoma"/>
@@ -10841,23 +10746,13 @@
                 <w:szCs w:val="20"/>
               </w:rPr>
             </w:pPr>
-            <w:proofErr w:type="gramStart"/>
-            <w:r>
-              <w:rPr>
-                <w:rFonts w:ascii="Tahoma" w:hAnsi="Tahoma"/>
-                <w:sz w:val="20"/>
-                <w:szCs w:val="20"/>
-              </w:rPr>
-              <w:t>Varchar(</w:t>
-            </w:r>
-            <w:proofErr w:type="gramEnd"/>
-            <w:r>
-              <w:rPr>
-                <w:rFonts w:ascii="Tahoma" w:hAnsi="Tahoma"/>
-                <w:sz w:val="20"/>
-                <w:szCs w:val="20"/>
-              </w:rPr>
-              <w:t>15)</w:t>
+            <w:r>
+              <w:rPr>
+                <w:rFonts w:ascii="Tahoma" w:hAnsi="Tahoma"/>
+                <w:sz w:val="20"/>
+                <w:szCs w:val="20"/>
+              </w:rPr>
+              <w:t>Varchar(15)</w:t>
             </w:r>
           </w:p>
         </w:tc>
@@ -11058,7 +10953,6 @@
                 <w:szCs w:val="20"/>
               </w:rPr>
             </w:pPr>
-            <w:proofErr w:type="gramStart"/>
             <w:r>
               <w:rPr>
                 <w:rFonts w:ascii="Tahoma" w:hAnsi="Tahoma"/>
@@ -11067,7 +10961,6 @@
               </w:rPr>
               <w:t>Varchar(</w:t>
             </w:r>
-            <w:proofErr w:type="gramEnd"/>
             <w:r>
               <w:rPr>
                 <w:rFonts w:ascii="Tahoma" w:hAnsi="Tahoma"/>
@@ -11172,23 +11065,13 @@
                 <w:szCs w:val="20"/>
               </w:rPr>
             </w:pPr>
-            <w:proofErr w:type="gramStart"/>
-            <w:r>
-              <w:rPr>
-                <w:rFonts w:ascii="Tahoma" w:hAnsi="Tahoma"/>
-                <w:sz w:val="20"/>
-                <w:szCs w:val="20"/>
-              </w:rPr>
-              <w:t>Char(</w:t>
-            </w:r>
-            <w:proofErr w:type="gramEnd"/>
-            <w:r>
-              <w:rPr>
-                <w:rFonts w:ascii="Tahoma" w:hAnsi="Tahoma"/>
-                <w:sz w:val="20"/>
-                <w:szCs w:val="20"/>
-              </w:rPr>
-              <w:t>5)</w:t>
+            <w:r>
+              <w:rPr>
+                <w:rFonts w:ascii="Tahoma" w:hAnsi="Tahoma"/>
+                <w:sz w:val="20"/>
+                <w:szCs w:val="20"/>
+              </w:rPr>
+              <w:t>Char(5)</w:t>
             </w:r>
           </w:p>
         </w:tc>
@@ -11279,23 +11162,13 @@
                 <w:szCs w:val="20"/>
               </w:rPr>
             </w:pPr>
-            <w:proofErr w:type="gramStart"/>
-            <w:r>
-              <w:rPr>
-                <w:rFonts w:ascii="Tahoma" w:hAnsi="Tahoma"/>
-                <w:sz w:val="20"/>
-                <w:szCs w:val="20"/>
-              </w:rPr>
-              <w:t>Varchar(</w:t>
-            </w:r>
-            <w:proofErr w:type="gramEnd"/>
-            <w:r>
-              <w:rPr>
-                <w:rFonts w:ascii="Tahoma" w:hAnsi="Tahoma"/>
-                <w:sz w:val="20"/>
-                <w:szCs w:val="20"/>
-              </w:rPr>
-              <w:t>6)</w:t>
+            <w:r>
+              <w:rPr>
+                <w:rFonts w:ascii="Tahoma" w:hAnsi="Tahoma"/>
+                <w:sz w:val="20"/>
+                <w:szCs w:val="20"/>
+              </w:rPr>
+              <w:t>Varchar(6)</w:t>
             </w:r>
           </w:p>
         </w:tc>
@@ -11387,23 +11260,13 @@
                 <w:szCs w:val="20"/>
               </w:rPr>
             </w:pPr>
-            <w:proofErr w:type="gramStart"/>
-            <w:r>
-              <w:rPr>
-                <w:rFonts w:ascii="Tahoma" w:hAnsi="Tahoma"/>
-                <w:sz w:val="20"/>
-                <w:szCs w:val="20"/>
-              </w:rPr>
-              <w:t>Varchar(</w:t>
-            </w:r>
-            <w:proofErr w:type="gramEnd"/>
-            <w:r>
-              <w:rPr>
-                <w:rFonts w:ascii="Tahoma" w:hAnsi="Tahoma"/>
-                <w:sz w:val="20"/>
-                <w:szCs w:val="20"/>
-              </w:rPr>
-              <w:t>30)</w:t>
+            <w:r>
+              <w:rPr>
+                <w:rFonts w:ascii="Tahoma" w:hAnsi="Tahoma"/>
+                <w:sz w:val="20"/>
+                <w:szCs w:val="20"/>
+              </w:rPr>
+              <w:t>Varchar(30)</w:t>
             </w:r>
           </w:p>
         </w:tc>
@@ -11604,7 +11467,6 @@
                 <w:szCs w:val="20"/>
               </w:rPr>
             </w:pPr>
-            <w:proofErr w:type="gramStart"/>
             <w:r>
               <w:rPr>
                 <w:rFonts w:ascii="Tahoma" w:hAnsi="Tahoma"/>
@@ -11613,7 +11475,6 @@
               </w:rPr>
               <w:t>Varchar(</w:t>
             </w:r>
-            <w:proofErr w:type="gramEnd"/>
             <w:r>
               <w:rPr>
                 <w:rFonts w:ascii="Tahoma" w:hAnsi="Tahoma"/>
@@ -11720,23 +11581,13 @@
                 <w:szCs w:val="20"/>
               </w:rPr>
             </w:pPr>
-            <w:proofErr w:type="gramStart"/>
-            <w:r>
-              <w:rPr>
-                <w:rFonts w:ascii="Tahoma" w:hAnsi="Tahoma"/>
-                <w:sz w:val="20"/>
-                <w:szCs w:val="20"/>
-              </w:rPr>
-              <w:t>Varchar(</w:t>
-            </w:r>
-            <w:proofErr w:type="gramEnd"/>
-            <w:r>
-              <w:rPr>
-                <w:rFonts w:ascii="Tahoma" w:hAnsi="Tahoma"/>
-                <w:sz w:val="20"/>
-                <w:szCs w:val="20"/>
-              </w:rPr>
-              <w:t>20)</w:t>
+            <w:r>
+              <w:rPr>
+                <w:rFonts w:ascii="Tahoma" w:hAnsi="Tahoma"/>
+                <w:sz w:val="20"/>
+                <w:szCs w:val="20"/>
+              </w:rPr>
+              <w:t>Varchar(20)</w:t>
             </w:r>
           </w:p>
         </w:tc>
@@ -11936,7 +11787,6 @@
                 <w:szCs w:val="20"/>
               </w:rPr>
             </w:pPr>
-            <w:proofErr w:type="gramStart"/>
             <w:r>
               <w:rPr>
                 <w:rFonts w:ascii="Tahoma" w:hAnsi="Tahoma"/>
@@ -11945,7 +11795,6 @@
               </w:rPr>
               <w:t>Varchar(</w:t>
             </w:r>
-            <w:proofErr w:type="gramEnd"/>
             <w:r>
               <w:rPr>
                 <w:rFonts w:ascii="Tahoma" w:hAnsi="Tahoma"/>
@@ -12361,7 +12210,6 @@
                 <w:szCs w:val="20"/>
               </w:rPr>
             </w:pPr>
-            <w:proofErr w:type="gramStart"/>
             <w:r>
               <w:rPr>
                 <w:rFonts w:ascii="Tahoma" w:hAnsi="Tahoma"/>
@@ -12370,7 +12218,6 @@
               </w:rPr>
               <w:t>Varchar(</w:t>
             </w:r>
-            <w:proofErr w:type="gramEnd"/>
             <w:r>
               <w:rPr>
                 <w:rFonts w:ascii="Tahoma" w:hAnsi="Tahoma"/>
@@ -12496,7 +12343,6 @@
                 <w:szCs w:val="20"/>
               </w:rPr>
             </w:pPr>
-            <w:proofErr w:type="gramStart"/>
             <w:r>
               <w:rPr>
                 <w:rFonts w:ascii="Tahoma" w:hAnsi="Tahoma"/>
@@ -12505,7 +12351,6 @@
               </w:rPr>
               <w:t>Varchar(</w:t>
             </w:r>
-            <w:proofErr w:type="gramEnd"/>
             <w:r>
               <w:rPr>
                 <w:rFonts w:ascii="Tahoma" w:hAnsi="Tahoma"/>
@@ -12800,23 +12645,13 @@
                 <w:szCs w:val="20"/>
               </w:rPr>
             </w:pPr>
-            <w:proofErr w:type="gramStart"/>
-            <w:r>
-              <w:rPr>
-                <w:rFonts w:ascii="Tahoma" w:hAnsi="Tahoma"/>
-                <w:sz w:val="20"/>
-                <w:szCs w:val="20"/>
-              </w:rPr>
-              <w:t>Varchar(</w:t>
-            </w:r>
-            <w:proofErr w:type="gramEnd"/>
-            <w:r>
-              <w:rPr>
-                <w:rFonts w:ascii="Tahoma" w:hAnsi="Tahoma"/>
-                <w:sz w:val="20"/>
-                <w:szCs w:val="20"/>
-              </w:rPr>
-              <w:t>40)</w:t>
+            <w:r>
+              <w:rPr>
+                <w:rFonts w:ascii="Tahoma" w:hAnsi="Tahoma"/>
+                <w:sz w:val="20"/>
+                <w:szCs w:val="20"/>
+              </w:rPr>
+              <w:t>Varchar(40)</w:t>
             </w:r>
           </w:p>
         </w:tc>
@@ -12908,23 +12743,13 @@
                 <w:szCs w:val="20"/>
               </w:rPr>
             </w:pPr>
-            <w:proofErr w:type="gramStart"/>
-            <w:r>
-              <w:rPr>
-                <w:rFonts w:ascii="Tahoma" w:hAnsi="Tahoma"/>
-                <w:sz w:val="20"/>
-                <w:szCs w:val="20"/>
-              </w:rPr>
-              <w:t>Varchar(</w:t>
-            </w:r>
-            <w:proofErr w:type="gramEnd"/>
-            <w:r>
-              <w:rPr>
-                <w:rFonts w:ascii="Tahoma" w:hAnsi="Tahoma"/>
-                <w:sz w:val="20"/>
-                <w:szCs w:val="20"/>
-              </w:rPr>
-              <w:t>150)</w:t>
+            <w:r>
+              <w:rPr>
+                <w:rFonts w:ascii="Tahoma" w:hAnsi="Tahoma"/>
+                <w:sz w:val="20"/>
+                <w:szCs w:val="20"/>
+              </w:rPr>
+              <w:t>Varchar(150)</w:t>
             </w:r>
           </w:p>
         </w:tc>
@@ -13014,23 +12839,13 @@
                 <w:szCs w:val="20"/>
               </w:rPr>
             </w:pPr>
-            <w:proofErr w:type="gramStart"/>
-            <w:r>
-              <w:rPr>
-                <w:rFonts w:ascii="Tahoma" w:hAnsi="Tahoma"/>
-                <w:sz w:val="20"/>
-                <w:szCs w:val="20"/>
-              </w:rPr>
-              <w:t>Varchar(</w:t>
-            </w:r>
-            <w:proofErr w:type="gramEnd"/>
-            <w:r>
-              <w:rPr>
-                <w:rFonts w:ascii="Tahoma" w:hAnsi="Tahoma"/>
-                <w:sz w:val="20"/>
-                <w:szCs w:val="20"/>
-              </w:rPr>
-              <w:t>40)</w:t>
+            <w:r>
+              <w:rPr>
+                <w:rFonts w:ascii="Tahoma" w:hAnsi="Tahoma"/>
+                <w:sz w:val="20"/>
+                <w:szCs w:val="20"/>
+              </w:rPr>
+              <w:t>Varchar(40)</w:t>
             </w:r>
           </w:p>
         </w:tc>
@@ -13120,23 +12935,13 @@
                 <w:szCs w:val="20"/>
               </w:rPr>
             </w:pPr>
-            <w:proofErr w:type="gramStart"/>
-            <w:r>
-              <w:rPr>
-                <w:rFonts w:ascii="Tahoma" w:hAnsi="Tahoma"/>
-                <w:sz w:val="20"/>
-                <w:szCs w:val="20"/>
-              </w:rPr>
-              <w:t>Varchar(</w:t>
-            </w:r>
-            <w:proofErr w:type="gramEnd"/>
-            <w:r>
-              <w:rPr>
-                <w:rFonts w:ascii="Tahoma" w:hAnsi="Tahoma"/>
-                <w:sz w:val="20"/>
-                <w:szCs w:val="20"/>
-              </w:rPr>
-              <w:t>30)</w:t>
+            <w:r>
+              <w:rPr>
+                <w:rFonts w:ascii="Tahoma" w:hAnsi="Tahoma"/>
+                <w:sz w:val="20"/>
+                <w:szCs w:val="20"/>
+              </w:rPr>
+              <w:t>Varchar(30)</w:t>
             </w:r>
           </w:p>
         </w:tc>
@@ -13337,7 +13142,6 @@
                 <w:szCs w:val="20"/>
               </w:rPr>
             </w:pPr>
-            <w:proofErr w:type="gramStart"/>
             <w:r>
               <w:rPr>
                 <w:rFonts w:ascii="Tahoma" w:hAnsi="Tahoma"/>
@@ -13346,7 +13150,6 @@
               </w:rPr>
               <w:t>Varchar(</w:t>
             </w:r>
-            <w:proofErr w:type="gramEnd"/>
             <w:r>
               <w:rPr>
                 <w:rFonts w:ascii="Tahoma" w:hAnsi="Tahoma"/>
@@ -13483,23 +13286,13 @@
                 <w:szCs w:val="20"/>
               </w:rPr>
             </w:pPr>
-            <w:proofErr w:type="gramStart"/>
-            <w:r>
-              <w:rPr>
-                <w:rFonts w:ascii="Tahoma" w:hAnsi="Tahoma"/>
-                <w:sz w:val="20"/>
-                <w:szCs w:val="20"/>
-              </w:rPr>
-              <w:t>Varchar(</w:t>
-            </w:r>
-            <w:proofErr w:type="gramEnd"/>
-            <w:r>
-              <w:rPr>
-                <w:rFonts w:ascii="Tahoma" w:hAnsi="Tahoma"/>
-                <w:sz w:val="20"/>
-                <w:szCs w:val="20"/>
-              </w:rPr>
-              <w:t>40)</w:t>
+            <w:r>
+              <w:rPr>
+                <w:rFonts w:ascii="Tahoma" w:hAnsi="Tahoma"/>
+                <w:sz w:val="20"/>
+                <w:szCs w:val="20"/>
+              </w:rPr>
+              <w:t>Varchar(40)</w:t>
             </w:r>
           </w:p>
         </w:tc>
@@ -13607,23 +13400,13 @@
                 <w:szCs w:val="20"/>
               </w:rPr>
             </w:pPr>
-            <w:proofErr w:type="gramStart"/>
-            <w:r>
-              <w:rPr>
-                <w:rFonts w:ascii="Tahoma" w:hAnsi="Tahoma"/>
-                <w:sz w:val="20"/>
-                <w:szCs w:val="20"/>
-              </w:rPr>
-              <w:t>Varchar(</w:t>
-            </w:r>
-            <w:proofErr w:type="gramEnd"/>
-            <w:r>
-              <w:rPr>
-                <w:rFonts w:ascii="Tahoma" w:hAnsi="Tahoma"/>
-                <w:sz w:val="20"/>
-                <w:szCs w:val="20"/>
-              </w:rPr>
-              <w:t>150)</w:t>
+            <w:r>
+              <w:rPr>
+                <w:rFonts w:ascii="Tahoma" w:hAnsi="Tahoma"/>
+                <w:sz w:val="20"/>
+                <w:szCs w:val="20"/>
+              </w:rPr>
+              <w:t>Varchar(150)</w:t>
             </w:r>
           </w:p>
         </w:tc>
@@ -13915,7 +13698,6 @@
                 <w:szCs w:val="20"/>
               </w:rPr>
             </w:pPr>
-            <w:proofErr w:type="gramStart"/>
             <w:r>
               <w:rPr>
                 <w:rFonts w:ascii="Tahoma" w:hAnsi="Tahoma"/>
@@ -13924,7 +13706,6 @@
               </w:rPr>
               <w:t>Varchar(</w:t>
             </w:r>
-            <w:proofErr w:type="gramEnd"/>
             <w:r>
               <w:rPr>
                 <w:rFonts w:ascii="Tahoma" w:hAnsi="Tahoma"/>
@@ -14059,23 +13840,13 @@
                 <w:szCs w:val="20"/>
               </w:rPr>
             </w:pPr>
-            <w:proofErr w:type="gramStart"/>
-            <w:r>
-              <w:rPr>
-                <w:rFonts w:ascii="Tahoma" w:hAnsi="Tahoma"/>
-                <w:sz w:val="20"/>
-                <w:szCs w:val="20"/>
-              </w:rPr>
-              <w:t>Varchar(</w:t>
-            </w:r>
-            <w:proofErr w:type="gramEnd"/>
-            <w:r>
-              <w:rPr>
-                <w:rFonts w:ascii="Tahoma" w:hAnsi="Tahoma"/>
-                <w:sz w:val="20"/>
-                <w:szCs w:val="20"/>
-              </w:rPr>
-              <w:t>40)</w:t>
+            <w:r>
+              <w:rPr>
+                <w:rFonts w:ascii="Tahoma" w:hAnsi="Tahoma"/>
+                <w:sz w:val="20"/>
+                <w:szCs w:val="20"/>
+              </w:rPr>
+              <w:t>Varchar(40)</w:t>
             </w:r>
           </w:p>
         </w:tc>
@@ -14181,23 +13952,13 @@
                 <w:szCs w:val="20"/>
               </w:rPr>
             </w:pPr>
-            <w:proofErr w:type="gramStart"/>
-            <w:r>
-              <w:rPr>
-                <w:rFonts w:ascii="Tahoma" w:hAnsi="Tahoma"/>
-                <w:sz w:val="20"/>
-                <w:szCs w:val="20"/>
-              </w:rPr>
-              <w:t>Varchar(</w:t>
-            </w:r>
-            <w:proofErr w:type="gramEnd"/>
-            <w:r>
-              <w:rPr>
-                <w:rFonts w:ascii="Tahoma" w:hAnsi="Tahoma"/>
-                <w:sz w:val="20"/>
-                <w:szCs w:val="20"/>
-              </w:rPr>
-              <w:t>150)</w:t>
+            <w:r>
+              <w:rPr>
+                <w:rFonts w:ascii="Tahoma" w:hAnsi="Tahoma"/>
+                <w:sz w:val="20"/>
+                <w:szCs w:val="20"/>
+              </w:rPr>
+              <w:t>Varchar(150)</w:t>
             </w:r>
           </w:p>
         </w:tc>
@@ -14387,23 +14148,13 @@
                 <w:szCs w:val="20"/>
               </w:rPr>
             </w:pPr>
-            <w:proofErr w:type="gramStart"/>
-            <w:r>
-              <w:rPr>
-                <w:rFonts w:ascii="Tahoma" w:hAnsi="Tahoma"/>
-                <w:sz w:val="20"/>
-                <w:szCs w:val="20"/>
-              </w:rPr>
-              <w:t>Varchar(</w:t>
-            </w:r>
-            <w:proofErr w:type="gramEnd"/>
-            <w:r>
-              <w:rPr>
-                <w:rFonts w:ascii="Tahoma" w:hAnsi="Tahoma"/>
-                <w:sz w:val="20"/>
-                <w:szCs w:val="20"/>
-              </w:rPr>
-              <w:t>100)</w:t>
+            <w:r>
+              <w:rPr>
+                <w:rFonts w:ascii="Tahoma" w:hAnsi="Tahoma"/>
+                <w:sz w:val="20"/>
+                <w:szCs w:val="20"/>
+              </w:rPr>
+              <w:t>Varchar(100)</w:t>
             </w:r>
           </w:p>
         </w:tc>
@@ -14495,23 +14246,13 @@
                 <w:szCs w:val="20"/>
               </w:rPr>
             </w:pPr>
-            <w:proofErr w:type="gramStart"/>
-            <w:r>
-              <w:rPr>
-                <w:rFonts w:ascii="Tahoma" w:hAnsi="Tahoma"/>
-                <w:sz w:val="20"/>
-                <w:szCs w:val="20"/>
-              </w:rPr>
-              <w:t>Varchar(</w:t>
-            </w:r>
-            <w:proofErr w:type="gramEnd"/>
-            <w:r>
-              <w:rPr>
-                <w:rFonts w:ascii="Tahoma" w:hAnsi="Tahoma"/>
-                <w:sz w:val="20"/>
-                <w:szCs w:val="20"/>
-              </w:rPr>
-              <w:t>7)</w:t>
+            <w:r>
+              <w:rPr>
+                <w:rFonts w:ascii="Tahoma" w:hAnsi="Tahoma"/>
+                <w:sz w:val="20"/>
+                <w:szCs w:val="20"/>
+              </w:rPr>
+              <w:t>Varchar(7)</w:t>
             </w:r>
           </w:p>
         </w:tc>
@@ -14713,7 +14454,6 @@
                 <w:szCs w:val="20"/>
               </w:rPr>
             </w:pPr>
-            <w:proofErr w:type="gramStart"/>
             <w:r>
               <w:rPr>
                 <w:rFonts w:ascii="Tahoma" w:hAnsi="Tahoma"/>
@@ -14722,7 +14462,6 @@
               </w:rPr>
               <w:t>Varchar(</w:t>
             </w:r>
-            <w:proofErr w:type="gramEnd"/>
             <w:r>
               <w:rPr>
                 <w:rFonts w:ascii="Tahoma" w:hAnsi="Tahoma"/>
@@ -14847,7 +14586,6 @@
                 <w:szCs w:val="20"/>
               </w:rPr>
             </w:pPr>
-            <w:proofErr w:type="gramStart"/>
             <w:r>
               <w:rPr>
                 <w:rFonts w:ascii="Tahoma" w:hAnsi="Tahoma"/>
@@ -14856,7 +14594,6 @@
               </w:rPr>
               <w:t>Varchar(</w:t>
             </w:r>
-            <w:proofErr w:type="gramEnd"/>
             <w:r>
               <w:rPr>
                 <w:rFonts w:ascii="Tahoma" w:hAnsi="Tahoma"/>
@@ -15191,7 +14928,6 @@
                 <w:szCs w:val="20"/>
               </w:rPr>
             </w:pPr>
-            <w:proofErr w:type="gramStart"/>
             <w:r>
               <w:rPr>
                 <w:rFonts w:ascii="Tahoma" w:hAnsi="Tahoma"/>
@@ -15200,7 +14936,6 @@
               </w:rPr>
               <w:t>Varchar(</w:t>
             </w:r>
-            <w:proofErr w:type="gramEnd"/>
             <w:r>
               <w:rPr>
                 <w:rFonts w:ascii="Tahoma" w:hAnsi="Tahoma"/>
@@ -15514,7 +15249,6 @@
                 <w:szCs w:val="20"/>
               </w:rPr>
             </w:pPr>
-            <w:proofErr w:type="gramStart"/>
             <w:r>
               <w:rPr>
                 <w:rFonts w:ascii="Tahoma" w:hAnsi="Tahoma"/>
@@ -15523,7 +15257,6 @@
               </w:rPr>
               <w:t>Varchar(</w:t>
             </w:r>
-            <w:proofErr w:type="gramEnd"/>
             <w:r>
               <w:rPr>
                 <w:rFonts w:ascii="Tahoma" w:hAnsi="Tahoma"/>
@@ -15964,23 +15697,13 @@
                 <w:szCs w:val="20"/>
               </w:rPr>
             </w:pPr>
-            <w:proofErr w:type="gramStart"/>
-            <w:r>
-              <w:rPr>
-                <w:rFonts w:ascii="Tahoma" w:hAnsi="Tahoma"/>
-                <w:sz w:val="20"/>
-                <w:szCs w:val="20"/>
-              </w:rPr>
-              <w:t>Varchar(</w:t>
-            </w:r>
-            <w:proofErr w:type="gramEnd"/>
-            <w:r>
-              <w:rPr>
-                <w:rFonts w:ascii="Tahoma" w:hAnsi="Tahoma"/>
-                <w:sz w:val="20"/>
-                <w:szCs w:val="20"/>
-              </w:rPr>
-              <w:t>80)</w:t>
+            <w:r>
+              <w:rPr>
+                <w:rFonts w:ascii="Tahoma" w:hAnsi="Tahoma"/>
+                <w:sz w:val="20"/>
+                <w:szCs w:val="20"/>
+              </w:rPr>
+              <w:t>Varchar(80)</w:t>
             </w:r>
           </w:p>
         </w:tc>
@@ -16203,23 +15926,13 @@
                 <w:szCs w:val="20"/>
               </w:rPr>
             </w:pPr>
-            <w:proofErr w:type="gramStart"/>
-            <w:r>
-              <w:rPr>
-                <w:rFonts w:ascii="Tahoma" w:hAnsi="Tahoma"/>
-                <w:sz w:val="20"/>
-                <w:szCs w:val="20"/>
-              </w:rPr>
-              <w:t>Varchar(</w:t>
-            </w:r>
-            <w:proofErr w:type="gramEnd"/>
-            <w:r>
-              <w:rPr>
-                <w:rFonts w:ascii="Tahoma" w:hAnsi="Tahoma"/>
-                <w:sz w:val="20"/>
-                <w:szCs w:val="20"/>
-              </w:rPr>
-              <w:t>80)</w:t>
+            <w:r>
+              <w:rPr>
+                <w:rFonts w:ascii="Tahoma" w:hAnsi="Tahoma"/>
+                <w:sz w:val="20"/>
+                <w:szCs w:val="20"/>
+              </w:rPr>
+              <w:t>Varchar(80)</w:t>
             </w:r>
           </w:p>
         </w:tc>
@@ -25017,7 +24730,6 @@
         <w:t xml:space="preserve">, </w:t>
       </w:r>
       <w:proofErr w:type="spellStart"/>
-      <w:proofErr w:type="gramStart"/>
       <w:r>
         <w:rPr>
           <w:rFonts w:asciiTheme="minorBidi" w:hAnsiTheme="minorBidi" w:cstheme="minorBidi"/>
@@ -25054,7 +24766,6 @@
         </w:rPr>
         <w:t xml:space="preserve"> </w:t>
       </w:r>
-      <w:proofErr w:type="gramEnd"/>
       <w:r>
         <w:rPr>
           <w:rFonts w:asciiTheme="minorBidi" w:hAnsiTheme="minorBidi" w:cstheme="minorBidi"/>
@@ -25171,16 +24882,7 @@
           <w:b/>
           <w:bCs/>
         </w:rPr>
-        <w:t xml:space="preserve">INCLUDES </w:t>
-      </w:r>
-      <w:proofErr w:type="gramStart"/>
-      <w:r>
-        <w:rPr>
-          <w:rFonts w:asciiTheme="minorBidi" w:hAnsiTheme="minorBidi" w:cstheme="minorBidi"/>
-          <w:b/>
-          <w:bCs/>
-        </w:rPr>
-        <w:t>(</w:t>
+        <w:t>INCLUDES (</w:t>
       </w:r>
       <w:r>
         <w:rPr>
@@ -25209,7 +24911,6 @@
         </w:rPr>
         <w:t>ser</w:t>
       </w:r>
-      <w:proofErr w:type="gramEnd"/>
       <w:r>
         <w:rPr>
           <w:rFonts w:asciiTheme="minorBidi" w:hAnsiTheme="minorBidi" w:cstheme="minorBidi"/>
@@ -27007,18 +26708,8 @@
           <w:color w:val="000000" w:themeColor="text1"/>
           <w:rtl/>
         </w:rPr>
-        <w:t xml:space="preserve">מס' פעולות החיפוש הכולל באתר, מס' פעולות החיפוש בהן לא בחר בסופו של דבר אף מסלול, מס' פעולות החיפוש בהם משך הנסיעה בפועל היה ארוך </w:t>
-      </w:r>
-      <w:proofErr w:type="gramStart"/>
-      <w:r>
-        <w:rPr>
-          <w:rFonts w:asciiTheme="minorBidi" w:hAnsiTheme="minorBidi" w:cstheme="minorBidi"/>
-          <w:color w:val="000000" w:themeColor="text1"/>
-          <w:rtl/>
-        </w:rPr>
-        <w:t>מהמשוערך</w:t>
-      </w:r>
-      <w:proofErr w:type="gramEnd"/>
+        <w:t>מס' פעולות החיפוש הכולל באתר, מס' פעולות החיפוש בהן לא בחר בסופו של דבר אף מסלול, מס' פעולות החיפוש בהם משך הנסיעה בפועל היה ארוך מהמשוערך</w:t>
+      </w:r>
     </w:p>
     <w:p>
       <w:pPr>
@@ -27133,18 +26824,8 @@
           <w:color w:val="000000" w:themeColor="text1"/>
           <w:rtl/>
         </w:rPr>
-        <w:t xml:space="preserve">הערכת הפסד ההכנסה בש"ח כתוצאה מנטישת </w:t>
-      </w:r>
-      <w:proofErr w:type="gramStart"/>
-      <w:r>
-        <w:rPr>
-          <w:rFonts w:asciiTheme="minorBidi" w:hAnsiTheme="minorBidi" w:cstheme="minorBidi"/>
-          <w:color w:val="000000" w:themeColor="text1"/>
-          <w:rtl/>
-        </w:rPr>
-        <w:t>המשתמש</w:t>
-      </w:r>
-      <w:proofErr w:type="gramEnd"/>
+        <w:t>הערכת הפסד ההכנסה בש"ח כתוצאה מנטישת המשתמש</w:t>
+      </w:r>
     </w:p>
     <w:p>
       <w:pPr>
@@ -27504,21 +27185,7 @@
         <w:rPr>
           <w:rFonts w:asciiTheme="minorBidi" w:hAnsiTheme="minorBidi" w:cstheme="minorBidi"/>
         </w:rPr>
-        <w:t xml:space="preserve"> </w:t>
-      </w:r>
-      <w:proofErr w:type="gramStart"/>
-      <w:r>
-        <w:rPr>
-          <w:rFonts w:asciiTheme="minorBidi" w:hAnsiTheme="minorBidi" w:cstheme="minorBidi"/>
-        </w:rPr>
-        <w:t>Dismissed</w:t>
-      </w:r>
-      <w:proofErr w:type="gramEnd"/>
-      <w:r>
-        <w:rPr>
-          <w:rFonts w:asciiTheme="minorBidi" w:hAnsiTheme="minorBidi" w:cstheme="minorBidi"/>
-        </w:rPr>
-        <w:t xml:space="preserve"> = 1 – MAX(Chosen)</w:t>
+        <w:t xml:space="preserve"> Dismissed = 1 – MAX(Chosen)</w:t>
       </w:r>
       <w:r>
         <w:rPr>
@@ -27564,21 +27231,7 @@
         <w:rPr>
           <w:rFonts w:asciiTheme="minorBidi" w:hAnsiTheme="minorBidi" w:cstheme="minorBidi"/>
         </w:rPr>
-        <w:t xml:space="preserve">, </w:t>
-      </w:r>
-      <w:proofErr w:type="gramStart"/>
-      <w:r>
-        <w:rPr>
-          <w:rFonts w:asciiTheme="minorBidi" w:hAnsiTheme="minorBidi" w:cstheme="minorBidi"/>
-        </w:rPr>
-        <w:t>GETDATE(</w:t>
-      </w:r>
-      <w:proofErr w:type="gramEnd"/>
-      <w:r>
-        <w:rPr>
-          <w:rFonts w:asciiTheme="minorBidi" w:hAnsiTheme="minorBidi" w:cstheme="minorBidi"/>
-        </w:rPr>
-        <w:t>))</w:t>
+        <w:t>, GETDATE())</w:t>
       </w:r>
     </w:p>
     <w:p>
@@ -27671,7 +27324,6 @@
         <w:tab/>
       </w:r>
       <w:proofErr w:type="spellStart"/>
-      <w:proofErr w:type="gramStart"/>
       <w:r>
         <w:rPr>
           <w:rFonts w:asciiTheme="minorBidi" w:hAnsiTheme="minorBidi" w:cstheme="minorBidi"/>
@@ -27679,7 +27331,6 @@
         <w:t>P.User</w:t>
       </w:r>
       <w:proofErr w:type="spellEnd"/>
-      <w:proofErr w:type="gramEnd"/>
       <w:r>
         <w:rPr>
           <w:rFonts w:asciiTheme="minorBidi" w:hAnsiTheme="minorBidi" w:cstheme="minorBidi"/>
@@ -27799,7 +27450,6 @@
         <w:t xml:space="preserve">ON </w:t>
       </w:r>
       <w:proofErr w:type="spellStart"/>
-      <w:proofErr w:type="gramStart"/>
       <w:r>
         <w:rPr>
           <w:rFonts w:asciiTheme="minorBidi" w:hAnsiTheme="minorBidi" w:cstheme="minorBidi"/>
@@ -27807,7 +27457,6 @@
         <w:t>P.User</w:t>
       </w:r>
       <w:proofErr w:type="spellEnd"/>
-      <w:proofErr w:type="gramEnd"/>
       <w:r>
         <w:rPr>
           <w:rFonts w:asciiTheme="minorBidi" w:hAnsiTheme="minorBidi" w:cstheme="minorBidi"/>
@@ -27881,7 +27530,6 @@
         <w:t xml:space="preserve">AND </w:t>
       </w:r>
       <w:proofErr w:type="spellStart"/>
-      <w:proofErr w:type="gramStart"/>
       <w:r>
         <w:rPr>
           <w:rFonts w:asciiTheme="minorBidi" w:hAnsiTheme="minorBidi" w:cstheme="minorBidi"/>
@@ -27889,7 +27537,6 @@
         <w:t>P.Number</w:t>
       </w:r>
       <w:proofErr w:type="spellEnd"/>
-      <w:proofErr w:type="gramEnd"/>
       <w:r>
         <w:rPr>
           <w:rFonts w:asciiTheme="minorBidi" w:hAnsiTheme="minorBidi" w:cstheme="minorBidi"/>
@@ -27941,7 +27588,6 @@
         <w:t xml:space="preserve">JOIN ROUTES as R ON </w:t>
       </w:r>
       <w:proofErr w:type="spellStart"/>
-      <w:proofErr w:type="gramStart"/>
       <w:r>
         <w:rPr>
           <w:rFonts w:asciiTheme="minorBidi" w:hAnsiTheme="minorBidi" w:cstheme="minorBidi"/>
@@ -27949,7 +27595,6 @@
         <w:t>I.Route</w:t>
       </w:r>
       <w:proofErr w:type="spellEnd"/>
-      <w:proofErr w:type="gramEnd"/>
       <w:r>
         <w:rPr>
           <w:rFonts w:asciiTheme="minorBidi" w:hAnsiTheme="minorBidi" w:cstheme="minorBidi"/>
@@ -28044,7 +27689,6 @@
         <w:t xml:space="preserve">                           GROUP BY </w:t>
       </w:r>
       <w:proofErr w:type="spellStart"/>
-      <w:proofErr w:type="gramStart"/>
       <w:r>
         <w:rPr>
           <w:rFonts w:asciiTheme="minorBidi" w:hAnsiTheme="minorBidi" w:cstheme="minorBidi"/>
@@ -28052,7 +27696,6 @@
         <w:t>P.User</w:t>
       </w:r>
       <w:proofErr w:type="spellEnd"/>
-      <w:proofErr w:type="gramEnd"/>
       <w:r>
         <w:rPr>
           <w:rFonts w:asciiTheme="minorBidi" w:hAnsiTheme="minorBidi" w:cstheme="minorBidi"/>
@@ -28103,7 +27746,6 @@
         <w:t xml:space="preserve">SELECT </w:t>
       </w:r>
       <w:proofErr w:type="spellStart"/>
-      <w:proofErr w:type="gramStart"/>
       <w:r>
         <w:rPr>
           <w:rFonts w:asciiTheme="minorBidi" w:hAnsiTheme="minorBidi" w:cstheme="minorBidi"/>
@@ -28111,7 +27753,6 @@
         <w:t>S.User</w:t>
       </w:r>
       <w:proofErr w:type="spellEnd"/>
-      <w:proofErr w:type="gramEnd"/>
       <w:r>
         <w:rPr>
           <w:rFonts w:asciiTheme="minorBidi" w:hAnsiTheme="minorBidi" w:cstheme="minorBidi"/>
@@ -28155,7 +27796,6 @@
         <w:t xml:space="preserve">DATEDIFF (ss, </w:t>
       </w:r>
       <w:proofErr w:type="spellStart"/>
-      <w:proofErr w:type="gramStart"/>
       <w:r>
         <w:rPr>
           <w:rFonts w:asciiTheme="minorBidi" w:hAnsiTheme="minorBidi" w:cstheme="minorBidi"/>
@@ -28163,7 +27803,6 @@
         <w:t>S.SearchDT</w:t>
       </w:r>
       <w:proofErr w:type="spellEnd"/>
-      <w:proofErr w:type="gramEnd"/>
       <w:r>
         <w:rPr>
           <w:rFonts w:asciiTheme="minorBidi" w:hAnsiTheme="minorBidi" w:cstheme="minorBidi"/>
@@ -28231,7 +27870,6 @@
         <w:t xml:space="preserve">                           FROM SEARCHES as S JOIN DURATION as D ON </w:t>
       </w:r>
       <w:proofErr w:type="spellStart"/>
-      <w:proofErr w:type="gramStart"/>
       <w:r>
         <w:rPr>
           <w:rFonts w:asciiTheme="minorBidi" w:hAnsiTheme="minorBidi" w:cstheme="minorBidi"/>
@@ -28239,7 +27877,6 @@
         <w:t>S.User</w:t>
       </w:r>
       <w:proofErr w:type="spellEnd"/>
-      <w:proofErr w:type="gramEnd"/>
       <w:r>
         <w:rPr>
           <w:rFonts w:asciiTheme="minorBidi" w:hAnsiTheme="minorBidi" w:cstheme="minorBidi"/>
@@ -28282,7 +27919,6 @@
         <w:t xml:space="preserve">      </w:t>
       </w:r>
       <w:proofErr w:type="spellStart"/>
-      <w:proofErr w:type="gramStart"/>
       <w:r>
         <w:rPr>
           <w:rFonts w:asciiTheme="minorBidi" w:hAnsiTheme="minorBidi" w:cstheme="minorBidi"/>
@@ -28290,7 +27926,6 @@
         <w:t>S.SearchDT</w:t>
       </w:r>
       <w:proofErr w:type="spellEnd"/>
-      <w:proofErr w:type="gramEnd"/>
       <w:r>
         <w:rPr>
           <w:rFonts w:asciiTheme="minorBidi" w:hAnsiTheme="minorBidi" w:cstheme="minorBidi"/>
@@ -28335,7 +27970,6 @@
         <w:t xml:space="preserve">SEARCH_DETAILS AS (SELECT </w:t>
       </w:r>
       <w:proofErr w:type="spellStart"/>
-      <w:proofErr w:type="gramStart"/>
       <w:r>
         <w:rPr>
           <w:rFonts w:asciiTheme="minorBidi" w:hAnsiTheme="minorBidi" w:cstheme="minorBidi"/>
@@ -28343,7 +27977,6 @@
         <w:t>F.User</w:t>
       </w:r>
       <w:proofErr w:type="spellEnd"/>
-      <w:proofErr w:type="gramEnd"/>
       <w:r>
         <w:rPr>
           <w:rFonts w:asciiTheme="minorBidi" w:hAnsiTheme="minorBidi" w:cstheme="minorBidi"/>
@@ -28505,7 +28138,6 @@
         <w:t xml:space="preserve">User = </w:t>
       </w:r>
       <w:proofErr w:type="spellStart"/>
-      <w:proofErr w:type="gramStart"/>
       <w:r>
         <w:rPr>
           <w:rFonts w:asciiTheme="minorBidi" w:hAnsiTheme="minorBidi" w:cstheme="minorBidi"/>
@@ -28513,7 +28145,6 @@
         <w:t>U.User</w:t>
       </w:r>
       <w:proofErr w:type="spellEnd"/>
-      <w:proofErr w:type="gramEnd"/>
       <w:r>
         <w:rPr>
           <w:rFonts w:asciiTheme="minorBidi" w:hAnsiTheme="minorBidi" w:cstheme="minorBidi"/>
@@ -28557,7 +28188,6 @@
         <w:t xml:space="preserve"> = MAX (</w:t>
       </w:r>
       <w:proofErr w:type="spellStart"/>
-      <w:proofErr w:type="gramStart"/>
       <w:r>
         <w:rPr>
           <w:rFonts w:asciiTheme="minorBidi" w:hAnsiTheme="minorBidi" w:cstheme="minorBidi"/>
@@ -28565,7 +28195,6 @@
         <w:t>SD.SearchDT</w:t>
       </w:r>
       <w:proofErr w:type="spellEnd"/>
-      <w:proofErr w:type="gramEnd"/>
       <w:r>
         <w:rPr>
           <w:rFonts w:asciiTheme="minorBidi" w:hAnsiTheme="minorBidi" w:cstheme="minorBidi"/>
@@ -28606,21 +28235,7 @@
         <w:rPr>
           <w:rFonts w:asciiTheme="minorBidi" w:hAnsiTheme="minorBidi" w:cstheme="minorBidi"/>
         </w:rPr>
-        <w:t xml:space="preserve"> = MAX </w:t>
-      </w:r>
-      <w:proofErr w:type="gramStart"/>
-      <w:r>
-        <w:rPr>
-          <w:rFonts w:asciiTheme="minorBidi" w:hAnsiTheme="minorBidi" w:cstheme="minorBidi"/>
-        </w:rPr>
-        <w:t>( DATEDIFF</w:t>
-      </w:r>
-      <w:proofErr w:type="gramEnd"/>
-      <w:r>
-        <w:rPr>
-          <w:rFonts w:asciiTheme="minorBidi" w:hAnsiTheme="minorBidi" w:cstheme="minorBidi"/>
-        </w:rPr>
-        <w:t xml:space="preserve"> (dd, </w:t>
+        <w:t xml:space="preserve"> = MAX ( DATEDIFF (dd, </w:t>
       </w:r>
       <w:proofErr w:type="spellStart"/>
       <w:r>
@@ -28720,28 +28335,14 @@
         <w:rPr>
           <w:rFonts w:asciiTheme="minorBidi" w:hAnsiTheme="minorBidi" w:cstheme="minorBidi"/>
         </w:rPr>
-        <w:t xml:space="preserve"> = SUM </w:t>
-      </w:r>
-      <w:proofErr w:type="gramStart"/>
-      <w:r>
-        <w:rPr>
-          <w:rFonts w:asciiTheme="minorBidi" w:hAnsiTheme="minorBidi" w:cstheme="minorBidi"/>
-        </w:rPr>
-        <w:t xml:space="preserve">( </w:t>
+        <w:t xml:space="preserve"> = SUM ( </w:t>
       </w:r>
       <w:proofErr w:type="spellStart"/>
       <w:r>
         <w:rPr>
           <w:rFonts w:asciiTheme="minorBidi" w:hAnsiTheme="minorBidi" w:cstheme="minorBidi"/>
         </w:rPr>
-        <w:t>SD</w:t>
-      </w:r>
-      <w:proofErr w:type="gramEnd"/>
-      <w:r>
-        <w:rPr>
-          <w:rFonts w:asciiTheme="minorBidi" w:hAnsiTheme="minorBidi" w:cstheme="minorBidi"/>
-        </w:rPr>
-        <w:t>.Dismissed</w:t>
+        <w:t>SD.Dismissed</w:t>
       </w:r>
       <w:proofErr w:type="spellEnd"/>
       <w:r>
@@ -28784,28 +28385,14 @@
         <w:rPr>
           <w:rFonts w:asciiTheme="minorBidi" w:hAnsiTheme="minorBidi" w:cstheme="minorBidi"/>
         </w:rPr>
-        <w:t xml:space="preserve"> = SUM </w:t>
-      </w:r>
-      <w:proofErr w:type="gramStart"/>
-      <w:r>
-        <w:rPr>
-          <w:rFonts w:asciiTheme="minorBidi" w:hAnsiTheme="minorBidi" w:cstheme="minorBidi"/>
-        </w:rPr>
-        <w:t xml:space="preserve">( </w:t>
+        <w:t xml:space="preserve"> = SUM ( </w:t>
       </w:r>
       <w:proofErr w:type="spellStart"/>
       <w:r>
         <w:rPr>
           <w:rFonts w:asciiTheme="minorBidi" w:hAnsiTheme="minorBidi" w:cstheme="minorBidi"/>
         </w:rPr>
-        <w:t>SD</w:t>
-      </w:r>
-      <w:proofErr w:type="gramEnd"/>
-      <w:r>
-        <w:rPr>
-          <w:rFonts w:asciiTheme="minorBidi" w:hAnsiTheme="minorBidi" w:cstheme="minorBidi"/>
-        </w:rPr>
-        <w:t>.Late</w:t>
+        <w:t>SD.Late</w:t>
       </w:r>
       <w:proofErr w:type="spellEnd"/>
       <w:r>
@@ -28851,7 +28438,6 @@
         <w:t xml:space="preserve"> = </w:t>
       </w:r>
       <w:proofErr w:type="spellStart"/>
-      <w:proofErr w:type="gramStart"/>
       <w:r>
         <w:rPr>
           <w:rFonts w:asciiTheme="minorBidi" w:hAnsiTheme="minorBidi" w:cstheme="minorBidi"/>
@@ -28859,7 +28445,6 @@
         <w:t>U.Fee</w:t>
       </w:r>
       <w:proofErr w:type="spellEnd"/>
-      <w:proofErr w:type="gramEnd"/>
       <w:r>
         <w:rPr>
           <w:rFonts w:asciiTheme="minorBidi" w:hAnsiTheme="minorBidi" w:cstheme="minorBidi"/>
@@ -28973,7 +28558,6 @@
         <w:t xml:space="preserve">USERS AS U JOIN SEARCH_DETAILS AS SD ON </w:t>
       </w:r>
       <w:proofErr w:type="spellStart"/>
-      <w:proofErr w:type="gramStart"/>
       <w:r>
         <w:rPr>
           <w:rFonts w:asciiTheme="minorBidi" w:hAnsiTheme="minorBidi" w:cstheme="minorBidi"/>
@@ -28981,7 +28565,6 @@
         <w:t>U.User</w:t>
       </w:r>
       <w:proofErr w:type="spellEnd"/>
-      <w:proofErr w:type="gramEnd"/>
       <w:r>
         <w:rPr>
           <w:rFonts w:asciiTheme="minorBidi" w:hAnsiTheme="minorBidi" w:cstheme="minorBidi"/>
@@ -29039,7 +28622,6 @@
         <w:t xml:space="preserve">, </w:t>
       </w:r>
       <w:proofErr w:type="spellStart"/>
-      <w:proofErr w:type="gramStart"/>
       <w:r>
         <w:rPr>
           <w:rFonts w:asciiTheme="minorBidi" w:hAnsiTheme="minorBidi" w:cstheme="minorBidi"/>
@@ -29047,7 +28629,6 @@
         <w:t>U.JoinDate</w:t>
       </w:r>
       <w:proofErr w:type="spellEnd"/>
-      <w:proofErr w:type="gramEnd"/>
       <w:r>
         <w:rPr>
           <w:rFonts w:asciiTheme="minorBidi" w:hAnsiTheme="minorBidi" w:cstheme="minorBidi"/>
@@ -29092,7 +28673,6 @@
         <w:t>MIN (</w:t>
       </w:r>
       <w:proofErr w:type="spellStart"/>
-      <w:proofErr w:type="gramStart"/>
       <w:r>
         <w:rPr>
           <w:rFonts w:asciiTheme="minorBidi" w:hAnsiTheme="minorBidi" w:cstheme="minorBidi"/>
@@ -29100,7 +28680,6 @@
         <w:t>SD.Months</w:t>
       </w:r>
       <w:proofErr w:type="spellEnd"/>
-      <w:proofErr w:type="gramEnd"/>
       <w:r>
         <w:rPr>
           <w:rFonts w:asciiTheme="minorBidi" w:hAnsiTheme="minorBidi" w:cstheme="minorBidi"/>
@@ -29163,7 +28742,7 @@
 </file>
 
 <file path=word/endnotes.xml><?xml version="1.0" encoding="utf-8"?>
-<w:endnotes xmlns:wpc="http://schemas.microsoft.com/office/word/2010/wordprocessingCanvas" xmlns:cx="http://schemas.microsoft.com/office/drawing/2014/chartex" xmlns:cx1="http://schemas.microsoft.com/office/drawing/2015/9/8/chartex" xmlns:cx2="http://schemas.microsoft.com/office/drawing/2015/10/21/chartex" xmlns:cx3="http://schemas.microsoft.com/office/drawing/2016/5/9/chartex" xmlns:cx4="http://schemas.microsoft.com/office/drawing/2016/5/10/chartex" xmlns:cx5="http://schemas.microsoft.com/office/drawing/2016/5/11/chartex" xmlns:cx6="http://schemas.microsoft.com/office/drawing/2016/5/12/chartex" xmlns:cx7="http://schemas.microsoft.com/office/drawing/2016/5/13/chartex" xmlns:cx8="http://schemas.microsoft.com/office/drawing/2016/5/14/chartex" xmlns:mc="http://schemas.openxmlformats.org/markup-compatibility/2006" xmlns:aink="http://schemas.microsoft.com/office/drawing/2016/ink" xmlns:am3d="http://schemas.microsoft.com/office/drawing/2017/model3d" xmlns:o="urn:schemas-microsoft-com:office:office" xmlns:oel="http://schemas.microsoft.com/office/2019/extlst" xmlns:r="http://schemas.openxmlformats.org/officeDocument/2006/relationships" xmlns:m="http://schemas.openxmlformats.org/officeDocument/2006/math" xmlns:v="urn:schemas-microsoft-com:vml" xmlns:wp14="http://schemas.microsoft.com/office/word/2010/wordprocessingDrawing" xmlns:wp="http://schemas.openxmlformats.org/drawingml/2006/wordprocessingDrawing" xmlns:w10="urn:schemas-microsoft-com:office:word" xmlns:w="http://schemas.openxmlformats.org/wordprocessingml/2006/main" xmlns:w14="http://schemas.microsoft.com/office/word/2010/wordml" xmlns:w15="http://schemas.microsoft.com/office/word/2012/wordml" xmlns:w16cex="http://schemas.microsoft.com/office/word/2018/wordml/cex" xmlns:w16cid="http://schemas.microsoft.com/office/word/2016/wordml/cid" xmlns:w16="http://schemas.microsoft.com/office/word/2018/wordml" xmlns:w16sdtdh="http://schemas.microsoft.com/office/word/2020/wordml/sdtdatahash" xmlns:w16se="http://schemas.microsoft.com/office/word/2015/wordml/symex" xmlns:wpg="http://schemas.microsoft.com/office/word/2010/wordprocessingGroup" xmlns:wpi="http://schemas.microsoft.com/office/word/2010/wordprocessingInk" xmlns:wne="http://schemas.microsoft.com/office/word/2006/wordml" xmlns:wps="http://schemas.microsoft.com/office/word/2010/wordprocessingShape" mc:Ignorable="w14 w15 w16se w16cid w16 w16cex w16sdtdh wp14">
+<w:endnotes xmlns:wpc="http://schemas.microsoft.com/office/word/2010/wordprocessingCanvas" xmlns:cx="http://schemas.microsoft.com/office/drawing/2014/chartex" xmlns:cx1="http://schemas.microsoft.com/office/drawing/2015/9/8/chartex" xmlns:cx2="http://schemas.microsoft.com/office/drawing/2015/10/21/chartex" xmlns:cx3="http://schemas.microsoft.com/office/drawing/2016/5/9/chartex" xmlns:cx4="http://schemas.microsoft.com/office/drawing/2016/5/10/chartex" xmlns:cx5="http://schemas.microsoft.com/office/drawing/2016/5/11/chartex" xmlns:cx6="http://schemas.microsoft.com/office/drawing/2016/5/12/chartex" xmlns:cx7="http://schemas.microsoft.com/office/drawing/2016/5/13/chartex" xmlns:cx8="http://schemas.microsoft.com/office/drawing/2016/5/14/chartex" xmlns:mc="http://schemas.openxmlformats.org/markup-compatibility/2006" xmlns:aink="http://schemas.microsoft.com/office/drawing/2016/ink" xmlns:am3d="http://schemas.microsoft.com/office/drawing/2017/model3d" xmlns:o="urn:schemas-microsoft-com:office:office" xmlns:oel="http://schemas.microsoft.com/office/2019/extlst" xmlns:r="http://schemas.openxmlformats.org/officeDocument/2006/relationships" xmlns:m="http://schemas.openxmlformats.org/officeDocument/2006/math" xmlns:v="urn:schemas-microsoft-com:vml" xmlns:wp14="http://schemas.microsoft.com/office/word/2010/wordprocessingDrawing" xmlns:wp="http://schemas.openxmlformats.org/drawingml/2006/wordprocessingDrawing" xmlns:w10="urn:schemas-microsoft-com:office:word" xmlns:w="http://schemas.openxmlformats.org/wordprocessingml/2006/main" xmlns:w14="http://schemas.microsoft.com/office/word/2010/wordml" xmlns:w15="http://schemas.microsoft.com/office/word/2012/wordml" xmlns:w16cex="http://schemas.microsoft.com/office/word/2018/wordml/cex" xmlns:w16cid="http://schemas.microsoft.com/office/word/2016/wordml/cid" xmlns:w16="http://schemas.microsoft.com/office/word/2018/wordml" xmlns:w16du="http://schemas.microsoft.com/office/word/2023/wordml/word16du" xmlns:w16sdtdh="http://schemas.microsoft.com/office/word/2020/wordml/sdtdatahash" xmlns:w16se="http://schemas.microsoft.com/office/word/2015/wordml/symex" xmlns:wpg="http://schemas.microsoft.com/office/word/2010/wordprocessingGroup" xmlns:wpi="http://schemas.microsoft.com/office/word/2010/wordprocessingInk" xmlns:wne="http://schemas.microsoft.com/office/word/2006/wordml" xmlns:wps="http://schemas.microsoft.com/office/word/2010/wordprocessingShape" mc:Ignorable="w14 w15 w16se w16cid w16 w16cex w16sdtdh w16du wp14">
   <w:endnote w:type="separator" w:id="-1">
     <w:p>
       <w:pPr>
@@ -29195,7 +28774,7 @@
 </file>
 
 <file path=word/footer1.xml><?xml version="1.0" encoding="utf-8"?>
-<w:ftr xmlns:wpc="http://schemas.microsoft.com/office/word/2010/wordprocessingCanvas" xmlns:cx="http://schemas.microsoft.com/office/drawing/2014/chartex" xmlns:cx1="http://schemas.microsoft.com/office/drawing/2015/9/8/chartex" xmlns:cx2="http://schemas.microsoft.com/office/drawing/2015/10/21/chartex" xmlns:cx3="http://schemas.microsoft.com/office/drawing/2016/5/9/chartex" xmlns:cx4="http://schemas.microsoft.com/office/drawing/2016/5/10/chartex" xmlns:cx5="http://schemas.microsoft.com/office/drawing/2016/5/11/chartex" xmlns:cx6="http://schemas.microsoft.com/office/drawing/2016/5/12/chartex" xmlns:cx7="http://schemas.microsoft.com/office/drawing/2016/5/13/chartex" xmlns:cx8="http://schemas.microsoft.com/office/drawing/2016/5/14/chartex" xmlns:mc="http://schemas.openxmlformats.org/markup-compatibility/2006" xmlns:aink="http://schemas.microsoft.com/office/drawing/2016/ink" xmlns:am3d="http://schemas.microsoft.com/office/drawing/2017/model3d" xmlns:o="urn:schemas-microsoft-com:office:office" xmlns:oel="http://schemas.microsoft.com/office/2019/extlst" xmlns:r="http://schemas.openxmlformats.org/officeDocument/2006/relationships" xmlns:m="http://schemas.openxmlformats.org/officeDocument/2006/math" xmlns:v="urn:schemas-microsoft-com:vml" xmlns:wp14="http://schemas.microsoft.com/office/word/2010/wordprocessingDrawing" xmlns:wp="http://schemas.openxmlformats.org/drawingml/2006/wordprocessingDrawing" xmlns:w10="urn:schemas-microsoft-com:office:word" xmlns:w="http://schemas.openxmlformats.org/wordprocessingml/2006/main" xmlns:w14="http://schemas.microsoft.com/office/word/2010/wordml" xmlns:w15="http://schemas.microsoft.com/office/word/2012/wordml" xmlns:w16cex="http://schemas.microsoft.com/office/word/2018/wordml/cex" xmlns:w16cid="http://schemas.microsoft.com/office/word/2016/wordml/cid" xmlns:w16="http://schemas.microsoft.com/office/word/2018/wordml" xmlns:w16sdtdh="http://schemas.microsoft.com/office/word/2020/wordml/sdtdatahash" xmlns:w16se="http://schemas.microsoft.com/office/word/2015/wordml/symex" xmlns:wpg="http://schemas.microsoft.com/office/word/2010/wordprocessingGroup" xmlns:wpi="http://schemas.microsoft.com/office/word/2010/wordprocessingInk" xmlns:wne="http://schemas.microsoft.com/office/word/2006/wordml" xmlns:wps="http://schemas.microsoft.com/office/word/2010/wordprocessingShape" mc:Ignorable="w14 w15 w16se w16cid w16 w16cex w16sdtdh wp14">
+<w:ftr xmlns:wpc="http://schemas.microsoft.com/office/word/2010/wordprocessingCanvas" xmlns:cx="http://schemas.microsoft.com/office/drawing/2014/chartex" xmlns:cx1="http://schemas.microsoft.com/office/drawing/2015/9/8/chartex" xmlns:cx2="http://schemas.microsoft.com/office/drawing/2015/10/21/chartex" xmlns:cx3="http://schemas.microsoft.com/office/drawing/2016/5/9/chartex" xmlns:cx4="http://schemas.microsoft.com/office/drawing/2016/5/10/chartex" xmlns:cx5="http://schemas.microsoft.com/office/drawing/2016/5/11/chartex" xmlns:cx6="http://schemas.microsoft.com/office/drawing/2016/5/12/chartex" xmlns:cx7="http://schemas.microsoft.com/office/drawing/2016/5/13/chartex" xmlns:cx8="http://schemas.microsoft.com/office/drawing/2016/5/14/chartex" xmlns:mc="http://schemas.openxmlformats.org/markup-compatibility/2006" xmlns:aink="http://schemas.microsoft.com/office/drawing/2016/ink" xmlns:am3d="http://schemas.microsoft.com/office/drawing/2017/model3d" xmlns:o="urn:schemas-microsoft-com:office:office" xmlns:oel="http://schemas.microsoft.com/office/2019/extlst" xmlns:r="http://schemas.openxmlformats.org/officeDocument/2006/relationships" xmlns:m="http://schemas.openxmlformats.org/officeDocument/2006/math" xmlns:v="urn:schemas-microsoft-com:vml" xmlns:wp14="http://schemas.microsoft.com/office/word/2010/wordprocessingDrawing" xmlns:wp="http://schemas.openxmlformats.org/drawingml/2006/wordprocessingDrawing" xmlns:w10="urn:schemas-microsoft-com:office:word" xmlns:w="http://schemas.openxmlformats.org/wordprocessingml/2006/main" xmlns:w14="http://schemas.microsoft.com/office/word/2010/wordml" xmlns:w15="http://schemas.microsoft.com/office/word/2012/wordml" xmlns:w16cex="http://schemas.microsoft.com/office/word/2018/wordml/cex" xmlns:w16cid="http://schemas.microsoft.com/office/word/2016/wordml/cid" xmlns:w16="http://schemas.microsoft.com/office/word/2018/wordml" xmlns:w16du="http://schemas.microsoft.com/office/word/2023/wordml/word16du" xmlns:w16sdtdh="http://schemas.microsoft.com/office/word/2020/wordml/sdtdatahash" xmlns:w16se="http://schemas.microsoft.com/office/word/2015/wordml/symex" xmlns:wpg="http://schemas.microsoft.com/office/word/2010/wordprocessingGroup" xmlns:wpi="http://schemas.microsoft.com/office/word/2010/wordprocessingInk" xmlns:wne="http://schemas.microsoft.com/office/word/2006/wordml" xmlns:wps="http://schemas.microsoft.com/office/word/2010/wordprocessingShape" mc:Ignorable="w14 w15 w16se w16cid w16 w16cex w16sdtdh w16du wp14">
   <w:p>
     <w:pPr>
       <w:pStyle w:val="Footer"/>
@@ -29232,7 +28811,7 @@
 </file>
 
 <file path=word/footnotes.xml><?xml version="1.0" encoding="utf-8"?>
-<w:footnotes xmlns:wpc="http://schemas.microsoft.com/office/word/2010/wordprocessingCanvas" xmlns:cx="http://schemas.microsoft.com/office/drawing/2014/chartex" xmlns:cx1="http://schemas.microsoft.com/office/drawing/2015/9/8/chartex" xmlns:cx2="http://schemas.microsoft.com/office/drawing/2015/10/21/chartex" xmlns:cx3="http://schemas.microsoft.com/office/drawing/2016/5/9/chartex" xmlns:cx4="http://schemas.microsoft.com/office/drawing/2016/5/10/chartex" xmlns:cx5="http://schemas.microsoft.com/office/drawing/2016/5/11/chartex" xmlns:cx6="http://schemas.microsoft.com/office/drawing/2016/5/12/chartex" xmlns:cx7="http://schemas.microsoft.com/office/drawing/2016/5/13/chartex" xmlns:cx8="http://schemas.microsoft.com/office/drawing/2016/5/14/chartex" xmlns:mc="http://schemas.openxmlformats.org/markup-compatibility/2006" xmlns:aink="http://schemas.microsoft.com/office/drawing/2016/ink" xmlns:am3d="http://schemas.microsoft.com/office/drawing/2017/model3d" xmlns:o="urn:schemas-microsoft-com:office:office" xmlns:oel="http://schemas.microsoft.com/office/2019/extlst" xmlns:r="http://schemas.openxmlformats.org/officeDocument/2006/relationships" xmlns:m="http://schemas.openxmlformats.org/officeDocument/2006/math" xmlns:v="urn:schemas-microsoft-com:vml" xmlns:wp14="http://schemas.microsoft.com/office/word/2010/wordprocessingDrawing" xmlns:wp="http://schemas.openxmlformats.org/drawingml/2006/wordprocessingDrawing" xmlns:w10="urn:schemas-microsoft-com:office:word" xmlns:w="http://schemas.openxmlformats.org/wordprocessingml/2006/main" xmlns:w14="http://schemas.microsoft.com/office/word/2010/wordml" xmlns:w15="http://schemas.microsoft.com/office/word/2012/wordml" xmlns:w16cex="http://schemas.microsoft.com/office/word/2018/wordml/cex" xmlns:w16cid="http://schemas.microsoft.com/office/word/2016/wordml/cid" xmlns:w16="http://schemas.microsoft.com/office/word/2018/wordml" xmlns:w16sdtdh="http://schemas.microsoft.com/office/word/2020/wordml/sdtdatahash" xmlns:w16se="http://schemas.microsoft.com/office/word/2015/wordml/symex" xmlns:wpg="http://schemas.microsoft.com/office/word/2010/wordprocessingGroup" xmlns:wpi="http://schemas.microsoft.com/office/word/2010/wordprocessingInk" xmlns:wne="http://schemas.microsoft.com/office/word/2006/wordml" xmlns:wps="http://schemas.microsoft.com/office/word/2010/wordprocessingShape" mc:Ignorable="w14 w15 w16se w16cid w16 w16cex w16sdtdh wp14">
+<w:footnotes xmlns:wpc="http://schemas.microsoft.com/office/word/2010/wordprocessingCanvas" xmlns:cx="http://schemas.microsoft.com/office/drawing/2014/chartex" xmlns:cx1="http://schemas.microsoft.com/office/drawing/2015/9/8/chartex" xmlns:cx2="http://schemas.microsoft.com/office/drawing/2015/10/21/chartex" xmlns:cx3="http://schemas.microsoft.com/office/drawing/2016/5/9/chartex" xmlns:cx4="http://schemas.microsoft.com/office/drawing/2016/5/10/chartex" xmlns:cx5="http://schemas.microsoft.com/office/drawing/2016/5/11/chartex" xmlns:cx6="http://schemas.microsoft.com/office/drawing/2016/5/12/chartex" xmlns:cx7="http://schemas.microsoft.com/office/drawing/2016/5/13/chartex" xmlns:cx8="http://schemas.microsoft.com/office/drawing/2016/5/14/chartex" xmlns:mc="http://schemas.openxmlformats.org/markup-compatibility/2006" xmlns:aink="http://schemas.microsoft.com/office/drawing/2016/ink" xmlns:am3d="http://schemas.microsoft.com/office/drawing/2017/model3d" xmlns:o="urn:schemas-microsoft-com:office:office" xmlns:oel="http://schemas.microsoft.com/office/2019/extlst" xmlns:r="http://schemas.openxmlformats.org/officeDocument/2006/relationships" xmlns:m="http://schemas.openxmlformats.org/officeDocument/2006/math" xmlns:v="urn:schemas-microsoft-com:vml" xmlns:wp14="http://schemas.microsoft.com/office/word/2010/wordprocessingDrawing" xmlns:wp="http://schemas.openxmlformats.org/drawingml/2006/wordprocessingDrawing" xmlns:w10="urn:schemas-microsoft-com:office:word" xmlns:w="http://schemas.openxmlformats.org/wordprocessingml/2006/main" xmlns:w14="http://schemas.microsoft.com/office/word/2010/wordml" xmlns:w15="http://schemas.microsoft.com/office/word/2012/wordml" xmlns:w16cex="http://schemas.microsoft.com/office/word/2018/wordml/cex" xmlns:w16cid="http://schemas.microsoft.com/office/word/2016/wordml/cid" xmlns:w16="http://schemas.microsoft.com/office/word/2018/wordml" xmlns:w16du="http://schemas.microsoft.com/office/word/2023/wordml/word16du" xmlns:w16sdtdh="http://schemas.microsoft.com/office/word/2020/wordml/sdtdatahash" xmlns:w16se="http://schemas.microsoft.com/office/word/2015/wordml/symex" xmlns:wpg="http://schemas.microsoft.com/office/word/2010/wordprocessingGroup" xmlns:wpi="http://schemas.microsoft.com/office/word/2010/wordprocessingInk" xmlns:wne="http://schemas.microsoft.com/office/word/2006/wordml" xmlns:wps="http://schemas.microsoft.com/office/word/2010/wordprocessingShape" mc:Ignorable="w14 w15 w16se w16cid w16 w16cex w16sdtdh w16du wp14">
   <w:footnote w:type="separator" w:id="-1">
     <w:p>
       <w:pPr>
@@ -29264,7 +28843,7 @@
 </file>
 
 <file path=word/header1.xml><?xml version="1.0" encoding="utf-8"?>
-<w:hdr xmlns:wpc="http://schemas.microsoft.com/office/word/2010/wordprocessingCanvas" xmlns:cx="http://schemas.microsoft.com/office/drawing/2014/chartex" xmlns:cx1="http://schemas.microsoft.com/office/drawing/2015/9/8/chartex" xmlns:cx2="http://schemas.microsoft.com/office/drawing/2015/10/21/chartex" xmlns:cx3="http://schemas.microsoft.com/office/drawing/2016/5/9/chartex" xmlns:cx4="http://schemas.microsoft.com/office/drawing/2016/5/10/chartex" xmlns:cx5="http://schemas.microsoft.com/office/drawing/2016/5/11/chartex" xmlns:cx6="http://schemas.microsoft.com/office/drawing/2016/5/12/chartex" xmlns:cx7="http://schemas.microsoft.com/office/drawing/2016/5/13/chartex" xmlns:cx8="http://schemas.microsoft.com/office/drawing/2016/5/14/chartex" xmlns:mc="http://schemas.openxmlformats.org/markup-compatibility/2006" xmlns:aink="http://schemas.microsoft.com/office/drawing/2016/ink" xmlns:am3d="http://schemas.microsoft.com/office/drawing/2017/model3d" xmlns:o="urn:schemas-microsoft-com:office:office" xmlns:oel="http://schemas.microsoft.com/office/2019/extlst" xmlns:r="http://schemas.openxmlformats.org/officeDocument/2006/relationships" xmlns:m="http://schemas.openxmlformats.org/officeDocument/2006/math" xmlns:v="urn:schemas-microsoft-com:vml" xmlns:wp14="http://schemas.microsoft.com/office/word/2010/wordprocessingDrawing" xmlns:wp="http://schemas.openxmlformats.org/drawingml/2006/wordprocessingDrawing" xmlns:w10="urn:schemas-microsoft-com:office:word" xmlns:w="http://schemas.openxmlformats.org/wordprocessingml/2006/main" xmlns:w14="http://schemas.microsoft.com/office/word/2010/wordml" xmlns:w15="http://schemas.microsoft.com/office/word/2012/wordml" xmlns:w16cex="http://schemas.microsoft.com/office/word/2018/wordml/cex" xmlns:w16cid="http://schemas.microsoft.com/office/word/2016/wordml/cid" xmlns:w16="http://schemas.microsoft.com/office/word/2018/wordml" xmlns:w16sdtdh="http://schemas.microsoft.com/office/word/2020/wordml/sdtdatahash" xmlns:w16se="http://schemas.microsoft.com/office/word/2015/wordml/symex" xmlns:wpg="http://schemas.microsoft.com/office/word/2010/wordprocessingGroup" xmlns:wpi="http://schemas.microsoft.com/office/word/2010/wordprocessingInk" xmlns:wne="http://schemas.microsoft.com/office/word/2006/wordml" xmlns:wps="http://schemas.microsoft.com/office/word/2010/wordprocessingShape" mc:Ignorable="w14 w15 w16se w16cid w16 w16cex w16sdtdh wp14">
+<w:hdr xmlns:wpc="http://schemas.microsoft.com/office/word/2010/wordprocessingCanvas" xmlns:cx="http://schemas.microsoft.com/office/drawing/2014/chartex" xmlns:cx1="http://schemas.microsoft.com/office/drawing/2015/9/8/chartex" xmlns:cx2="http://schemas.microsoft.com/office/drawing/2015/10/21/chartex" xmlns:cx3="http://schemas.microsoft.com/office/drawing/2016/5/9/chartex" xmlns:cx4="http://schemas.microsoft.com/office/drawing/2016/5/10/chartex" xmlns:cx5="http://schemas.microsoft.com/office/drawing/2016/5/11/chartex" xmlns:cx6="http://schemas.microsoft.com/office/drawing/2016/5/12/chartex" xmlns:cx7="http://schemas.microsoft.com/office/drawing/2016/5/13/chartex" xmlns:cx8="http://schemas.microsoft.com/office/drawing/2016/5/14/chartex" xmlns:mc="http://schemas.openxmlformats.org/markup-compatibility/2006" xmlns:aink="http://schemas.microsoft.com/office/drawing/2016/ink" xmlns:am3d="http://schemas.microsoft.com/office/drawing/2017/model3d" xmlns:o="urn:schemas-microsoft-com:office:office" xmlns:oel="http://schemas.microsoft.com/office/2019/extlst" xmlns:r="http://schemas.openxmlformats.org/officeDocument/2006/relationships" xmlns:m="http://schemas.openxmlformats.org/officeDocument/2006/math" xmlns:v="urn:schemas-microsoft-com:vml" xmlns:wp14="http://schemas.microsoft.com/office/word/2010/wordprocessingDrawing" xmlns:wp="http://schemas.openxmlformats.org/drawingml/2006/wordprocessingDrawing" xmlns:w10="urn:schemas-microsoft-com:office:word" xmlns:w="http://schemas.openxmlformats.org/wordprocessingml/2006/main" xmlns:w14="http://schemas.microsoft.com/office/word/2010/wordml" xmlns:w15="http://schemas.microsoft.com/office/word/2012/wordml" xmlns:w16cex="http://schemas.microsoft.com/office/word/2018/wordml/cex" xmlns:w16cid="http://schemas.microsoft.com/office/word/2016/wordml/cid" xmlns:w16="http://schemas.microsoft.com/office/word/2018/wordml" xmlns:w16du="http://schemas.microsoft.com/office/word/2023/wordml/word16du" xmlns:w16sdtdh="http://schemas.microsoft.com/office/word/2020/wordml/sdtdatahash" xmlns:w16se="http://schemas.microsoft.com/office/word/2015/wordml/symex" xmlns:wpg="http://schemas.microsoft.com/office/word/2010/wordprocessingGroup" xmlns:wpi="http://schemas.microsoft.com/office/word/2010/wordprocessingInk" xmlns:wne="http://schemas.microsoft.com/office/word/2006/wordml" xmlns:wps="http://schemas.microsoft.com/office/word/2010/wordprocessingShape" mc:Ignorable="w14 w15 w16se w16cid w16 w16cex w16sdtdh w16du wp14">
   <w:tbl>
     <w:tblPr>
       <w:bidiVisual/>
@@ -29497,7 +29076,7 @@
 </file>
 
 <file path=word/numbering.xml><?xml version="1.0" encoding="utf-8"?>
-<w:numbering xmlns:wpc="http://schemas.microsoft.com/office/word/2010/wordprocessingCanvas" xmlns:cx="http://schemas.microsoft.com/office/drawing/2014/chartex" xmlns:cx1="http://schemas.microsoft.com/office/drawing/2015/9/8/chartex" xmlns:cx2="http://schemas.microsoft.com/office/drawing/2015/10/21/chartex" xmlns:cx3="http://schemas.microsoft.com/office/drawing/2016/5/9/chartex" xmlns:cx4="http://schemas.microsoft.com/office/drawing/2016/5/10/chartex" xmlns:cx5="http://schemas.microsoft.com/office/drawing/2016/5/11/chartex" xmlns:cx6="http://schemas.microsoft.com/office/drawing/2016/5/12/chartex" xmlns:cx7="http://schemas.microsoft.com/office/drawing/2016/5/13/chartex" xmlns:cx8="http://schemas.microsoft.com/office/drawing/2016/5/14/chartex" xmlns:mc="http://schemas.openxmlformats.org/markup-compatibility/2006" xmlns:aink="http://schemas.microsoft.com/office/drawing/2016/ink" xmlns:am3d="http://schemas.microsoft.com/office/drawing/2017/model3d" xmlns:o="urn:schemas-microsoft-com:office:office" xmlns:oel="http://schemas.microsoft.com/office/2019/extlst" xmlns:r="http://schemas.openxmlformats.org/officeDocument/2006/relationships" xmlns:m="http://schemas.openxmlformats.org/officeDocument/2006/math" xmlns:v="urn:schemas-microsoft-com:vml" xmlns:wp14="http://schemas.microsoft.com/office/word/2010/wordprocessingDrawing" xmlns:wp="http://schemas.openxmlformats.org/drawingml/2006/wordprocessingDrawing" xmlns:w10="urn:schemas-microsoft-com:office:word" xmlns:w="http://schemas.openxmlformats.org/wordprocessingml/2006/main" xmlns:w14="http://schemas.microsoft.com/office/word/2010/wordml" xmlns:w15="http://schemas.microsoft.com/office/word/2012/wordml" xmlns:w16cex="http://schemas.microsoft.com/office/word/2018/wordml/cex" xmlns:w16cid="http://schemas.microsoft.com/office/word/2016/wordml/cid" xmlns:w16="http://schemas.microsoft.com/office/word/2018/wordml" xmlns:w16sdtdh="http://schemas.microsoft.com/office/word/2020/wordml/sdtdatahash" xmlns:w16se="http://schemas.microsoft.com/office/word/2015/wordml/symex" xmlns:wpg="http://schemas.microsoft.com/office/word/2010/wordprocessingGroup" xmlns:wpi="http://schemas.microsoft.com/office/word/2010/wordprocessingInk" xmlns:wne="http://schemas.microsoft.com/office/word/2006/wordml" xmlns:wps="http://schemas.microsoft.com/office/word/2010/wordprocessingShape" mc:Ignorable="w14 w15 w16se w16cid w16 w16cex w16sdtdh wp14">
+<w:numbering xmlns:wpc="http://schemas.microsoft.com/office/word/2010/wordprocessingCanvas" xmlns:cx="http://schemas.microsoft.com/office/drawing/2014/chartex" xmlns:cx1="http://schemas.microsoft.com/office/drawing/2015/9/8/chartex" xmlns:cx2="http://schemas.microsoft.com/office/drawing/2015/10/21/chartex" xmlns:cx3="http://schemas.microsoft.com/office/drawing/2016/5/9/chartex" xmlns:cx4="http://schemas.microsoft.com/office/drawing/2016/5/10/chartex" xmlns:cx5="http://schemas.microsoft.com/office/drawing/2016/5/11/chartex" xmlns:cx6="http://schemas.microsoft.com/office/drawing/2016/5/12/chartex" xmlns:cx7="http://schemas.microsoft.com/office/drawing/2016/5/13/chartex" xmlns:cx8="http://schemas.microsoft.com/office/drawing/2016/5/14/chartex" xmlns:mc="http://schemas.openxmlformats.org/markup-compatibility/2006" xmlns:aink="http://schemas.microsoft.com/office/drawing/2016/ink" xmlns:am3d="http://schemas.microsoft.com/office/drawing/2017/model3d" xmlns:o="urn:schemas-microsoft-com:office:office" xmlns:oel="http://schemas.microsoft.com/office/2019/extlst" xmlns:r="http://schemas.openxmlformats.org/officeDocument/2006/relationships" xmlns:m="http://schemas.openxmlformats.org/officeDocument/2006/math" xmlns:v="urn:schemas-microsoft-com:vml" xmlns:wp14="http://schemas.microsoft.com/office/word/2010/wordprocessingDrawing" xmlns:wp="http://schemas.openxmlformats.org/drawingml/2006/wordprocessingDrawing" xmlns:w10="urn:schemas-microsoft-com:office:word" xmlns:w="http://schemas.openxmlformats.org/wordprocessingml/2006/main" xmlns:w14="http://schemas.microsoft.com/office/word/2010/wordml" xmlns:w15="http://schemas.microsoft.com/office/word/2012/wordml" xmlns:w16cex="http://schemas.microsoft.com/office/word/2018/wordml/cex" xmlns:w16cid="http://schemas.microsoft.com/office/word/2016/wordml/cid" xmlns:w16="http://schemas.microsoft.com/office/word/2018/wordml" xmlns:w16du="http://schemas.microsoft.com/office/word/2023/wordml/word16du" xmlns:w16sdtdh="http://schemas.microsoft.com/office/word/2020/wordml/sdtdatahash" xmlns:w16se="http://schemas.microsoft.com/office/word/2015/wordml/symex" xmlns:wpg="http://schemas.microsoft.com/office/word/2010/wordprocessingGroup" xmlns:wpi="http://schemas.microsoft.com/office/word/2010/wordprocessingInk" xmlns:wne="http://schemas.microsoft.com/office/word/2006/wordml" xmlns:wps="http://schemas.microsoft.com/office/word/2010/wordprocessingShape" mc:Ignorable="w14 w15 w16se w16cid w16 w16cex w16sdtdh w16du wp14">
   <w:numPicBullet w:numPicBulletId="0">
     <w:pict>
       <v:shapetype id="_x0000_t75" coordsize="21600,21600" o:spt="75" o:preferrelative="t" path="m@4@5l@4@11@9@11@9@5xe" filled="f" stroked="f">
@@ -29519,14 +29098,14 @@
         <v:path o:extrusionok="f" gradientshapeok="t" o:connecttype="rect"/>
         <o:lock v:ext="edit" aspectratio="t"/>
       </v:shapetype>
-      <v:shape id="_x0000_i1052" type="#_x0000_t75" style="width:15.85pt;height:22.45pt" o:bullet="t">
+      <v:shape id="_x0000_i1060" type="#_x0000_t75" style="width:16pt;height:22.5pt" o:bullet="t">
         <v:imagedata r:id="rId1" o:title="BGU-Logo-Orange-s"/>
       </v:shape>
     </w:pict>
   </w:numPicBullet>
   <w:numPicBullet w:numPicBulletId="1">
     <w:pict>
-      <v:shape id="_x0000_i1053" type="#_x0000_t75" style="width:15.85pt;height:22.45pt" o:bullet="t">
+      <v:shape id="_x0000_i1061" type="#_x0000_t75" style="width:16pt;height:22.5pt" o:bullet="t">
         <v:imagedata r:id="rId2" o:title="BGU-Logo-Orange-t"/>
       </v:shape>
     </w:pict>
@@ -33599,7 +33178,7 @@
 </file>
 
 <file path=word/styles.xml><?xml version="1.0" encoding="utf-8"?>
-<w:styles xmlns:mc="http://schemas.openxmlformats.org/markup-compatibility/2006" xmlns:r="http://schemas.openxmlformats.org/officeDocument/2006/relationships" xmlns:w="http://schemas.openxmlformats.org/wordprocessingml/2006/main" xmlns:w14="http://schemas.microsoft.com/office/word/2010/wordml" xmlns:w15="http://schemas.microsoft.com/office/word/2012/wordml" xmlns:w16cex="http://schemas.microsoft.com/office/word/2018/wordml/cex" xmlns:w16cid="http://schemas.microsoft.com/office/word/2016/wordml/cid" xmlns:w16="http://schemas.microsoft.com/office/word/2018/wordml" xmlns:w16sdtdh="http://schemas.microsoft.com/office/word/2020/wordml/sdtdatahash" xmlns:w16se="http://schemas.microsoft.com/office/word/2015/wordml/symex" mc:Ignorable="w14 w15 w16se w16cid w16 w16cex w16sdtdh">
+<w:styles xmlns:mc="http://schemas.openxmlformats.org/markup-compatibility/2006" xmlns:r="http://schemas.openxmlformats.org/officeDocument/2006/relationships" xmlns:w="http://schemas.openxmlformats.org/wordprocessingml/2006/main" xmlns:w14="http://schemas.microsoft.com/office/word/2010/wordml" xmlns:w15="http://schemas.microsoft.com/office/word/2012/wordml" xmlns:w16cex="http://schemas.microsoft.com/office/word/2018/wordml/cex" xmlns:w16cid="http://schemas.microsoft.com/office/word/2016/wordml/cid" xmlns:w16="http://schemas.microsoft.com/office/word/2018/wordml" xmlns:w16du="http://schemas.microsoft.com/office/word/2023/wordml/word16du" xmlns:w16sdtdh="http://schemas.microsoft.com/office/word/2020/wordml/sdtdatahash" xmlns:w16se="http://schemas.microsoft.com/office/word/2015/wordml/symex" mc:Ignorable="w14 w15 w16se w16cid w16 w16cex w16sdtdh w16du">
   <w:docDefaults>
     <w:rPrDefault>
       <w:rPr>

</xml_diff>